<commit_message>
[FEATURE] Add MVC description
Resolves: #22
</commit_message>
<xml_diff>
--- a/documentation/10_concept/object_oriented_design.docx
+++ b/documentation/10_concept/object_oriented_design.docx
@@ -423,7 +423,7 @@
           <w:rFonts w:asciiTheme="minorHAnsi" w:hAnsiTheme="minorHAnsi" w:cstheme="minorHAnsi"/>
         </w:rPr>
       </w:pPr>
-      <w:bookmarkStart w:id="0" w:name="_Toc9752976"/>
+      <w:bookmarkStart w:id="0" w:name="_Toc16258236"/>
       <w:r>
         <w:rPr>
           <w:rFonts w:asciiTheme="minorHAnsi" w:hAnsiTheme="minorHAnsi" w:cstheme="minorHAnsi"/>
@@ -440,7 +440,6 @@
           <w:tab w:val="right" w:leader="dot" w:pos="9062"/>
         </w:tabs>
         <w:rPr>
-          <w:rFonts w:cstheme="minorHAnsi"/>
           <w:noProof/>
           <w:lang w:eastAsia="de-CH"/>
         </w:rPr>
@@ -463,7 +462,7 @@
         </w:rPr>
         <w:fldChar w:fldCharType="separate"/>
       </w:r>
-      <w:hyperlink w:anchor="_Toc9752976" w:history="1">
+      <w:hyperlink w:anchor="_Toc16258236" w:history="1">
         <w:r>
           <w:rPr>
             <w:rStyle w:val="Hyperlink"/>
@@ -474,7 +473,6 @@
         </w:r>
         <w:r>
           <w:rPr>
-            <w:rFonts w:cstheme="minorHAnsi"/>
             <w:noProof/>
             <w:webHidden/>
           </w:rPr>
@@ -482,7 +480,6 @@
         </w:r>
         <w:r>
           <w:rPr>
-            <w:rFonts w:cstheme="minorHAnsi"/>
             <w:noProof/>
             <w:webHidden/>
           </w:rPr>
@@ -490,22 +487,19 @@
         </w:r>
         <w:r>
           <w:rPr>
-            <w:rFonts w:cstheme="minorHAnsi"/>
-            <w:noProof/>
-            <w:webHidden/>
-          </w:rPr>
-          <w:instrText xml:space="preserve"> PAGEREF _Toc9752976 \h </w:instrText>
-        </w:r>
-        <w:r>
-          <w:rPr>
-            <w:rFonts w:cstheme="minorHAnsi"/>
-            <w:noProof/>
-            <w:webHidden/>
-          </w:rPr>
-        </w:r>
-        <w:r>
-          <w:rPr>
-            <w:rFonts w:cstheme="minorHAnsi"/>
+            <w:noProof/>
+            <w:webHidden/>
+          </w:rPr>
+          <w:instrText xml:space="preserve"> PAGEREF _Toc16258236 \h </w:instrText>
+        </w:r>
+        <w:r>
+          <w:rPr>
+            <w:noProof/>
+            <w:webHidden/>
+          </w:rPr>
+        </w:r>
+        <w:r>
+          <w:rPr>
             <w:noProof/>
             <w:webHidden/>
           </w:rPr>
@@ -513,7 +507,6 @@
         </w:r>
         <w:r>
           <w:rPr>
-            <w:rFonts w:cstheme="minorHAnsi"/>
             <w:noProof/>
             <w:webHidden/>
           </w:rPr>
@@ -521,7 +514,6 @@
         </w:r>
         <w:r>
           <w:rPr>
-            <w:rFonts w:cstheme="minorHAnsi"/>
             <w:noProof/>
             <w:webHidden/>
           </w:rPr>
@@ -537,12 +529,11 @@
           <w:tab w:val="right" w:leader="dot" w:pos="9062"/>
         </w:tabs>
         <w:rPr>
-          <w:rFonts w:cstheme="minorHAnsi"/>
           <w:noProof/>
           <w:lang w:eastAsia="de-CH"/>
         </w:rPr>
       </w:pPr>
-      <w:hyperlink w:anchor="_Toc9752977" w:history="1">
+      <w:hyperlink w:anchor="_Toc16258237" w:history="1">
         <w:r>
           <w:rPr>
             <w:rStyle w:val="Hyperlink"/>
@@ -553,7 +544,6 @@
         </w:r>
         <w:r>
           <w:rPr>
-            <w:rFonts w:cstheme="minorHAnsi"/>
             <w:noProof/>
             <w:lang w:eastAsia="de-CH"/>
           </w:rPr>
@@ -565,42 +555,123 @@
             <w:rFonts w:cstheme="minorHAnsi"/>
             <w:noProof/>
           </w:rPr>
-          <w:t>Tabelle</w:t>
-        </w:r>
-        <w:r>
-          <w:rPr>
+          <w:t>MVC – Pattern</w:t>
+        </w:r>
+        <w:r>
+          <w:rPr>
+            <w:noProof/>
+            <w:webHidden/>
+          </w:rPr>
+          <w:tab/>
+        </w:r>
+        <w:r>
+          <w:rPr>
+            <w:noProof/>
+            <w:webHidden/>
+          </w:rPr>
+          <w:fldChar w:fldCharType="begin"/>
+        </w:r>
+        <w:r>
+          <w:rPr>
+            <w:noProof/>
+            <w:webHidden/>
+          </w:rPr>
+          <w:instrText xml:space="preserve"> PAGEREF _Toc16258237 \h </w:instrText>
+        </w:r>
+        <w:r>
+          <w:rPr>
+            <w:noProof/>
+            <w:webHidden/>
+          </w:rPr>
+        </w:r>
+        <w:r>
+          <w:rPr>
+            <w:noProof/>
+            <w:webHidden/>
+          </w:rPr>
+          <w:fldChar w:fldCharType="separate"/>
+        </w:r>
+        <w:r>
+          <w:rPr>
+            <w:noProof/>
+            <w:webHidden/>
+          </w:rPr>
+          <w:t>2</w:t>
+        </w:r>
+        <w:r>
+          <w:rPr>
+            <w:noProof/>
+            <w:webHidden/>
+          </w:rPr>
+          <w:fldChar w:fldCharType="end"/>
+        </w:r>
+      </w:hyperlink>
+    </w:p>
+    <w:p>
+      <w:pPr>
+        <w:pStyle w:val="Verzeichnis2"/>
+        <w:tabs>
+          <w:tab w:val="left" w:pos="880"/>
+          <w:tab w:val="right" w:leader="dot" w:pos="9062"/>
+        </w:tabs>
+        <w:rPr>
+          <w:noProof/>
+          <w:lang w:eastAsia="de-CH"/>
+        </w:rPr>
+      </w:pPr>
+      <w:hyperlink w:anchor="_Toc16258238" w:history="1">
+        <w:r>
+          <w:rPr>
+            <w:rStyle w:val="Hyperlink"/>
             <w:rFonts w:cstheme="minorHAnsi"/>
             <w:noProof/>
-            <w:webHidden/>
+          </w:rPr>
+          <w:t>1.1</w:t>
+        </w:r>
+        <w:r>
+          <w:rPr>
+            <w:noProof/>
+            <w:lang w:eastAsia="de-CH"/>
           </w:rPr>
           <w:tab/>
         </w:r>
         <w:r>
           <w:rPr>
+            <w:rStyle w:val="Hyperlink"/>
             <w:rFonts w:cstheme="minorHAnsi"/>
             <w:noProof/>
+          </w:rPr>
+          <w:t>Dispatcher</w:t>
+        </w:r>
+        <w:r>
+          <w:rPr>
+            <w:noProof/>
+            <w:webHidden/>
+          </w:rPr>
+          <w:tab/>
+        </w:r>
+        <w:r>
+          <w:rPr>
+            <w:noProof/>
             <w:webHidden/>
           </w:rPr>
           <w:fldChar w:fldCharType="begin"/>
         </w:r>
         <w:r>
           <w:rPr>
-            <w:rFonts w:cstheme="minorHAnsi"/>
-            <w:noProof/>
-            <w:webHidden/>
-          </w:rPr>
-          <w:instrText xml:space="preserve"> PAGEREF _Toc9752977 \h </w:instrText>
-        </w:r>
-        <w:r>
-          <w:rPr>
-            <w:rFonts w:cstheme="minorHAnsi"/>
-            <w:noProof/>
-            <w:webHidden/>
-          </w:rPr>
-        </w:r>
-        <w:r>
-          <w:rPr>
-            <w:rFonts w:cstheme="minorHAnsi"/>
+            <w:noProof/>
+            <w:webHidden/>
+          </w:rPr>
+          <w:instrText xml:space="preserve"> PAGEREF _Toc16258238 \h </w:instrText>
+        </w:r>
+        <w:r>
+          <w:rPr>
+            <w:noProof/>
+            <w:webHidden/>
+          </w:rPr>
+        </w:r>
+        <w:r>
+          <w:rPr>
             <w:noProof/>
             <w:webHidden/>
           </w:rPr>
@@ -608,7 +679,6 @@
         </w:r>
         <w:r>
           <w:rPr>
-            <w:rFonts w:cstheme="minorHAnsi"/>
             <w:noProof/>
             <w:webHidden/>
           </w:rPr>
@@ -616,7 +686,258 @@
         </w:r>
         <w:r>
           <w:rPr>
-            <w:rFonts w:cstheme="minorHAnsi"/>
+            <w:noProof/>
+            <w:webHidden/>
+          </w:rPr>
+          <w:fldChar w:fldCharType="end"/>
+        </w:r>
+      </w:hyperlink>
+    </w:p>
+    <w:p>
+      <w:pPr>
+        <w:pStyle w:val="Verzeichnis2"/>
+        <w:tabs>
+          <w:tab w:val="left" w:pos="880"/>
+          <w:tab w:val="right" w:leader="dot" w:pos="9062"/>
+        </w:tabs>
+        <w:rPr>
+          <w:noProof/>
+          <w:lang w:eastAsia="de-CH"/>
+        </w:rPr>
+      </w:pPr>
+      <w:hyperlink w:anchor="_Toc16258239" w:history="1">
+        <w:r>
+          <w:rPr>
+            <w:rStyle w:val="Hyperlink"/>
+            <w:noProof/>
+          </w:rPr>
+          <w:t>1.2</w:t>
+        </w:r>
+        <w:r>
+          <w:rPr>
+            <w:noProof/>
+            <w:lang w:eastAsia="de-CH"/>
+          </w:rPr>
+          <w:tab/>
+        </w:r>
+        <w:r>
+          <w:rPr>
+            <w:rStyle w:val="Hyperlink"/>
+            <w:noProof/>
+          </w:rPr>
+          <w:t>Globale Variablen</w:t>
+        </w:r>
+        <w:r>
+          <w:rPr>
+            <w:noProof/>
+            <w:webHidden/>
+          </w:rPr>
+          <w:tab/>
+        </w:r>
+        <w:r>
+          <w:rPr>
+            <w:noProof/>
+            <w:webHidden/>
+          </w:rPr>
+          <w:fldChar w:fldCharType="begin"/>
+        </w:r>
+        <w:r>
+          <w:rPr>
+            <w:noProof/>
+            <w:webHidden/>
+          </w:rPr>
+          <w:instrText xml:space="preserve"> PAGEREF _Toc16258239 \h </w:instrText>
+        </w:r>
+        <w:r>
+          <w:rPr>
+            <w:noProof/>
+            <w:webHidden/>
+          </w:rPr>
+        </w:r>
+        <w:r>
+          <w:rPr>
+            <w:noProof/>
+            <w:webHidden/>
+          </w:rPr>
+          <w:fldChar w:fldCharType="separate"/>
+        </w:r>
+        <w:r>
+          <w:rPr>
+            <w:noProof/>
+            <w:webHidden/>
+          </w:rPr>
+          <w:t>2</w:t>
+        </w:r>
+        <w:r>
+          <w:rPr>
+            <w:noProof/>
+            <w:webHidden/>
+          </w:rPr>
+          <w:fldChar w:fldCharType="end"/>
+        </w:r>
+      </w:hyperlink>
+    </w:p>
+    <w:p>
+      <w:pPr>
+        <w:pStyle w:val="Verzeichnis2"/>
+        <w:tabs>
+          <w:tab w:val="left" w:pos="880"/>
+          <w:tab w:val="right" w:leader="dot" w:pos="9062"/>
+        </w:tabs>
+        <w:rPr>
+          <w:noProof/>
+          <w:lang w:eastAsia="de-CH"/>
+        </w:rPr>
+      </w:pPr>
+      <w:hyperlink w:anchor="_Toc16258240" w:history="1">
+        <w:r>
+          <w:rPr>
+            <w:rStyle w:val="Hyperlink"/>
+            <w:noProof/>
+          </w:rPr>
+          <w:t>1.3</w:t>
+        </w:r>
+        <w:r>
+          <w:rPr>
+            <w:noProof/>
+            <w:lang w:eastAsia="de-CH"/>
+          </w:rPr>
+          <w:tab/>
+        </w:r>
+        <w:r>
+          <w:rPr>
+            <w:rStyle w:val="Hyperlink"/>
+            <w:noProof/>
+          </w:rPr>
+          <w:t>Methoden Dispatcher</w:t>
+        </w:r>
+        <w:r>
+          <w:rPr>
+            <w:noProof/>
+            <w:webHidden/>
+          </w:rPr>
+          <w:tab/>
+        </w:r>
+        <w:r>
+          <w:rPr>
+            <w:noProof/>
+            <w:webHidden/>
+          </w:rPr>
+          <w:fldChar w:fldCharType="begin"/>
+        </w:r>
+        <w:r>
+          <w:rPr>
+            <w:noProof/>
+            <w:webHidden/>
+          </w:rPr>
+          <w:instrText xml:space="preserve"> PAGEREF _Toc16258240 \h </w:instrText>
+        </w:r>
+        <w:r>
+          <w:rPr>
+            <w:noProof/>
+            <w:webHidden/>
+          </w:rPr>
+        </w:r>
+        <w:r>
+          <w:rPr>
+            <w:noProof/>
+            <w:webHidden/>
+          </w:rPr>
+          <w:fldChar w:fldCharType="separate"/>
+        </w:r>
+        <w:r>
+          <w:rPr>
+            <w:noProof/>
+            <w:webHidden/>
+          </w:rPr>
+          <w:t>2</w:t>
+        </w:r>
+        <w:r>
+          <w:rPr>
+            <w:noProof/>
+            <w:webHidden/>
+          </w:rPr>
+          <w:fldChar w:fldCharType="end"/>
+        </w:r>
+      </w:hyperlink>
+    </w:p>
+    <w:p>
+      <w:pPr>
+        <w:pStyle w:val="Verzeichnis3"/>
+        <w:tabs>
+          <w:tab w:val="left" w:pos="1320"/>
+          <w:tab w:val="right" w:leader="dot" w:pos="9062"/>
+        </w:tabs>
+        <w:rPr>
+          <w:noProof/>
+          <w:lang w:eastAsia="de-CH"/>
+        </w:rPr>
+      </w:pPr>
+      <w:hyperlink w:anchor="_Toc16258241" w:history="1">
+        <w:r>
+          <w:rPr>
+            <w:rStyle w:val="Hyperlink"/>
+            <w:noProof/>
+          </w:rPr>
+          <w:t>1.3.1</w:t>
+        </w:r>
+        <w:r>
+          <w:rPr>
+            <w:noProof/>
+            <w:lang w:eastAsia="de-CH"/>
+          </w:rPr>
+          <w:tab/>
+        </w:r>
+        <w:r>
+          <w:rPr>
+            <w:rStyle w:val="Hyperlink"/>
+            <w:noProof/>
+          </w:rPr>
+          <w:t>Nassi Schneidermann Dispatcher</w:t>
+        </w:r>
+        <w:r>
+          <w:rPr>
+            <w:noProof/>
+            <w:webHidden/>
+          </w:rPr>
+          <w:tab/>
+        </w:r>
+        <w:r>
+          <w:rPr>
+            <w:noProof/>
+            <w:webHidden/>
+          </w:rPr>
+          <w:fldChar w:fldCharType="begin"/>
+        </w:r>
+        <w:r>
+          <w:rPr>
+            <w:noProof/>
+            <w:webHidden/>
+          </w:rPr>
+          <w:instrText xml:space="preserve"> PAGEREF _Toc16258241 \h </w:instrText>
+        </w:r>
+        <w:r>
+          <w:rPr>
+            <w:noProof/>
+            <w:webHidden/>
+          </w:rPr>
+        </w:r>
+        <w:r>
+          <w:rPr>
+            <w:noProof/>
+            <w:webHidden/>
+          </w:rPr>
+          <w:fldChar w:fldCharType="separate"/>
+        </w:r>
+        <w:r>
+          <w:rPr>
+            <w:noProof/>
+            <w:webHidden/>
+          </w:rPr>
+          <w:t>3</w:t>
+        </w:r>
+        <w:r>
+          <w:rPr>
             <w:noProof/>
             <w:webHidden/>
           </w:rPr>
@@ -632,12 +953,11 @@
           <w:tab w:val="right" w:leader="dot" w:pos="9062"/>
         </w:tabs>
         <w:rPr>
-          <w:rFonts w:cstheme="minorHAnsi"/>
           <w:noProof/>
           <w:lang w:eastAsia="de-CH"/>
         </w:rPr>
       </w:pPr>
-      <w:hyperlink w:anchor="_Toc9752978" w:history="1">
+      <w:hyperlink w:anchor="_Toc16258242" w:history="1">
         <w:r>
           <w:rPr>
             <w:rStyle w:val="Hyperlink"/>
@@ -648,7 +968,6 @@
         </w:r>
         <w:r>
           <w:rPr>
-            <w:rFonts w:cstheme="minorHAnsi"/>
             <w:noProof/>
             <w:lang w:eastAsia="de-CH"/>
           </w:rPr>
@@ -660,11 +979,10 @@
             <w:rFonts w:cstheme="minorHAnsi"/>
             <w:noProof/>
           </w:rPr>
-          <w:t>Grafik</w:t>
-        </w:r>
-        <w:r>
-          <w:rPr>
-            <w:rFonts w:cstheme="minorHAnsi"/>
+          <w:t>Controller</w:t>
+        </w:r>
+        <w:r>
+          <w:rPr>
             <w:noProof/>
             <w:webHidden/>
           </w:rPr>
@@ -672,7 +990,6 @@
         </w:r>
         <w:r>
           <w:rPr>
-            <w:rFonts w:cstheme="minorHAnsi"/>
             <w:noProof/>
             <w:webHidden/>
           </w:rPr>
@@ -680,22 +997,19 @@
         </w:r>
         <w:r>
           <w:rPr>
-            <w:rFonts w:cstheme="minorHAnsi"/>
-            <w:noProof/>
-            <w:webHidden/>
-          </w:rPr>
-          <w:instrText xml:space="preserve"> PAGEREF _Toc9752978 \h </w:instrText>
-        </w:r>
-        <w:r>
-          <w:rPr>
-            <w:rFonts w:cstheme="minorHAnsi"/>
-            <w:noProof/>
-            <w:webHidden/>
-          </w:rPr>
-        </w:r>
-        <w:r>
-          <w:rPr>
-            <w:rFonts w:cstheme="minorHAnsi"/>
+            <w:noProof/>
+            <w:webHidden/>
+          </w:rPr>
+          <w:instrText xml:space="preserve"> PAGEREF _Toc16258242 \h </w:instrText>
+        </w:r>
+        <w:r>
+          <w:rPr>
+            <w:noProof/>
+            <w:webHidden/>
+          </w:rPr>
+        </w:r>
+        <w:r>
+          <w:rPr>
             <w:noProof/>
             <w:webHidden/>
           </w:rPr>
@@ -703,15 +1017,265 @@
         </w:r>
         <w:r>
           <w:rPr>
-            <w:rFonts w:cstheme="minorHAnsi"/>
-            <w:noProof/>
-            <w:webHidden/>
-          </w:rPr>
-          <w:t>2</w:t>
-        </w:r>
-        <w:r>
-          <w:rPr>
-            <w:rFonts w:cstheme="minorHAnsi"/>
+            <w:noProof/>
+            <w:webHidden/>
+          </w:rPr>
+          <w:t>4</w:t>
+        </w:r>
+        <w:r>
+          <w:rPr>
+            <w:noProof/>
+            <w:webHidden/>
+          </w:rPr>
+          <w:fldChar w:fldCharType="end"/>
+        </w:r>
+      </w:hyperlink>
+    </w:p>
+    <w:p>
+      <w:pPr>
+        <w:pStyle w:val="Verzeichnis2"/>
+        <w:tabs>
+          <w:tab w:val="left" w:pos="880"/>
+          <w:tab w:val="right" w:leader="dot" w:pos="9062"/>
+        </w:tabs>
+        <w:rPr>
+          <w:noProof/>
+          <w:lang w:eastAsia="de-CH"/>
+        </w:rPr>
+      </w:pPr>
+      <w:hyperlink w:anchor="_Toc16258243" w:history="1">
+        <w:r>
+          <w:rPr>
+            <w:rStyle w:val="Hyperlink"/>
+            <w:noProof/>
+          </w:rPr>
+          <w:t>2.1</w:t>
+        </w:r>
+        <w:r>
+          <w:rPr>
+            <w:noProof/>
+            <w:lang w:eastAsia="de-CH"/>
+          </w:rPr>
+          <w:tab/>
+        </w:r>
+        <w:r>
+          <w:rPr>
+            <w:rStyle w:val="Hyperlink"/>
+            <w:noProof/>
+          </w:rPr>
+          <w:t>AbstractController</w:t>
+        </w:r>
+        <w:r>
+          <w:rPr>
+            <w:noProof/>
+            <w:webHidden/>
+          </w:rPr>
+          <w:tab/>
+        </w:r>
+        <w:r>
+          <w:rPr>
+            <w:noProof/>
+            <w:webHidden/>
+          </w:rPr>
+          <w:fldChar w:fldCharType="begin"/>
+        </w:r>
+        <w:r>
+          <w:rPr>
+            <w:noProof/>
+            <w:webHidden/>
+          </w:rPr>
+          <w:instrText xml:space="preserve"> PAGEREF _Toc16258243 \h </w:instrText>
+        </w:r>
+        <w:r>
+          <w:rPr>
+            <w:noProof/>
+            <w:webHidden/>
+          </w:rPr>
+        </w:r>
+        <w:r>
+          <w:rPr>
+            <w:noProof/>
+            <w:webHidden/>
+          </w:rPr>
+          <w:fldChar w:fldCharType="separate"/>
+        </w:r>
+        <w:r>
+          <w:rPr>
+            <w:noProof/>
+            <w:webHidden/>
+          </w:rPr>
+          <w:t>4</w:t>
+        </w:r>
+        <w:r>
+          <w:rPr>
+            <w:noProof/>
+            <w:webHidden/>
+          </w:rPr>
+          <w:fldChar w:fldCharType="end"/>
+        </w:r>
+      </w:hyperlink>
+    </w:p>
+    <w:p>
+      <w:pPr>
+        <w:pStyle w:val="Verzeichnis3"/>
+        <w:tabs>
+          <w:tab w:val="left" w:pos="1320"/>
+          <w:tab w:val="right" w:leader="dot" w:pos="9062"/>
+        </w:tabs>
+        <w:rPr>
+          <w:noProof/>
+          <w:lang w:eastAsia="de-CH"/>
+        </w:rPr>
+      </w:pPr>
+      <w:hyperlink w:anchor="_Toc16258244" w:history="1">
+        <w:r>
+          <w:rPr>
+            <w:rStyle w:val="Hyperlink"/>
+            <w:noProof/>
+          </w:rPr>
+          <w:t>2.1.1</w:t>
+        </w:r>
+        <w:r>
+          <w:rPr>
+            <w:noProof/>
+            <w:lang w:eastAsia="de-CH"/>
+          </w:rPr>
+          <w:tab/>
+        </w:r>
+        <w:r>
+          <w:rPr>
+            <w:rStyle w:val="Hyperlink"/>
+            <w:noProof/>
+          </w:rPr>
+          <w:t>Globale Variablen</w:t>
+        </w:r>
+        <w:r>
+          <w:rPr>
+            <w:noProof/>
+            <w:webHidden/>
+          </w:rPr>
+          <w:tab/>
+        </w:r>
+        <w:r>
+          <w:rPr>
+            <w:noProof/>
+            <w:webHidden/>
+          </w:rPr>
+          <w:fldChar w:fldCharType="begin"/>
+        </w:r>
+        <w:r>
+          <w:rPr>
+            <w:noProof/>
+            <w:webHidden/>
+          </w:rPr>
+          <w:instrText xml:space="preserve"> PAGEREF _Toc16258244 \h </w:instrText>
+        </w:r>
+        <w:r>
+          <w:rPr>
+            <w:noProof/>
+            <w:webHidden/>
+          </w:rPr>
+        </w:r>
+        <w:r>
+          <w:rPr>
+            <w:noProof/>
+            <w:webHidden/>
+          </w:rPr>
+          <w:fldChar w:fldCharType="separate"/>
+        </w:r>
+        <w:r>
+          <w:rPr>
+            <w:noProof/>
+            <w:webHidden/>
+          </w:rPr>
+          <w:t>4</w:t>
+        </w:r>
+        <w:r>
+          <w:rPr>
+            <w:noProof/>
+            <w:webHidden/>
+          </w:rPr>
+          <w:fldChar w:fldCharType="end"/>
+        </w:r>
+      </w:hyperlink>
+    </w:p>
+    <w:p>
+      <w:pPr>
+        <w:pStyle w:val="Verzeichnis3"/>
+        <w:tabs>
+          <w:tab w:val="left" w:pos="1320"/>
+          <w:tab w:val="right" w:leader="dot" w:pos="9062"/>
+        </w:tabs>
+        <w:rPr>
+          <w:noProof/>
+          <w:lang w:eastAsia="de-CH"/>
+        </w:rPr>
+      </w:pPr>
+      <w:hyperlink w:anchor="_Toc16258245" w:history="1">
+        <w:r>
+          <w:rPr>
+            <w:rStyle w:val="Hyperlink"/>
+            <w:noProof/>
+          </w:rPr>
+          <w:t>2.1.2</w:t>
+        </w:r>
+        <w:r>
+          <w:rPr>
+            <w:noProof/>
+            <w:lang w:eastAsia="de-CH"/>
+          </w:rPr>
+          <w:tab/>
+        </w:r>
+        <w:r>
+          <w:rPr>
+            <w:rStyle w:val="Hyperlink"/>
+            <w:noProof/>
+          </w:rPr>
+          <w:t>Methoden AbstractController</w:t>
+        </w:r>
+        <w:r>
+          <w:rPr>
+            <w:noProof/>
+            <w:webHidden/>
+          </w:rPr>
+          <w:tab/>
+        </w:r>
+        <w:r>
+          <w:rPr>
+            <w:noProof/>
+            <w:webHidden/>
+          </w:rPr>
+          <w:fldChar w:fldCharType="begin"/>
+        </w:r>
+        <w:r>
+          <w:rPr>
+            <w:noProof/>
+            <w:webHidden/>
+          </w:rPr>
+          <w:instrText xml:space="preserve"> PAGEREF _Toc16258245 \h </w:instrText>
+        </w:r>
+        <w:r>
+          <w:rPr>
+            <w:noProof/>
+            <w:webHidden/>
+          </w:rPr>
+        </w:r>
+        <w:r>
+          <w:rPr>
+            <w:noProof/>
+            <w:webHidden/>
+          </w:rPr>
+          <w:fldChar w:fldCharType="separate"/>
+        </w:r>
+        <w:r>
+          <w:rPr>
+            <w:noProof/>
+            <w:webHidden/>
+          </w:rPr>
+          <w:t>4</w:t>
+        </w:r>
+        <w:r>
+          <w:rPr>
             <w:noProof/>
             <w:webHidden/>
           </w:rPr>
@@ -727,12 +1291,11 @@
           <w:tab w:val="right" w:leader="dot" w:pos="9062"/>
         </w:tabs>
         <w:rPr>
-          <w:rFonts w:cstheme="minorHAnsi"/>
           <w:noProof/>
           <w:lang w:eastAsia="de-CH"/>
         </w:rPr>
       </w:pPr>
-      <w:hyperlink w:anchor="_Toc9752979" w:history="1">
+      <w:hyperlink w:anchor="_Toc16258246" w:history="1">
         <w:r>
           <w:rPr>
             <w:rStyle w:val="Hyperlink"/>
@@ -743,7 +1306,6 @@
         </w:r>
         <w:r>
           <w:rPr>
-            <w:rFonts w:cstheme="minorHAnsi"/>
             <w:noProof/>
             <w:lang w:eastAsia="de-CH"/>
           </w:rPr>
@@ -755,11 +1317,10 @@
             <w:rFonts w:cstheme="minorHAnsi"/>
             <w:noProof/>
           </w:rPr>
-          <w:t>Überschrift</w:t>
-        </w:r>
-        <w:r>
-          <w:rPr>
-            <w:rFonts w:cstheme="minorHAnsi"/>
+          <w:t>Model</w:t>
+        </w:r>
+        <w:r>
+          <w:rPr>
             <w:noProof/>
             <w:webHidden/>
           </w:rPr>
@@ -767,7 +1328,6 @@
         </w:r>
         <w:r>
           <w:rPr>
-            <w:rFonts w:cstheme="minorHAnsi"/>
             <w:noProof/>
             <w:webHidden/>
           </w:rPr>
@@ -775,22 +1335,19 @@
         </w:r>
         <w:r>
           <w:rPr>
-            <w:rFonts w:cstheme="minorHAnsi"/>
-            <w:noProof/>
-            <w:webHidden/>
-          </w:rPr>
-          <w:instrText xml:space="preserve"> PAGEREF _Toc9752979 \h </w:instrText>
-        </w:r>
-        <w:r>
-          <w:rPr>
-            <w:rFonts w:cstheme="minorHAnsi"/>
-            <w:noProof/>
-            <w:webHidden/>
-          </w:rPr>
-        </w:r>
-        <w:r>
-          <w:rPr>
-            <w:rFonts w:cstheme="minorHAnsi"/>
+            <w:noProof/>
+            <w:webHidden/>
+          </w:rPr>
+          <w:instrText xml:space="preserve"> PAGEREF _Toc16258246 \h </w:instrText>
+        </w:r>
+        <w:r>
+          <w:rPr>
+            <w:noProof/>
+            <w:webHidden/>
+          </w:rPr>
+        </w:r>
+        <w:r>
+          <w:rPr>
             <w:noProof/>
             <w:webHidden/>
           </w:rPr>
@@ -798,15 +1355,13 @@
         </w:r>
         <w:r>
           <w:rPr>
-            <w:rFonts w:cstheme="minorHAnsi"/>
-            <w:noProof/>
-            <w:webHidden/>
-          </w:rPr>
-          <w:t>2</w:t>
-        </w:r>
-        <w:r>
-          <w:rPr>
-            <w:rFonts w:cstheme="minorHAnsi"/>
+            <w:noProof/>
+            <w:webHidden/>
+          </w:rPr>
+          <w:t>4</w:t>
+        </w:r>
+        <w:r>
+          <w:rPr>
             <w:noProof/>
             <w:webHidden/>
           </w:rPr>
@@ -822,23 +1377,20 @@
           <w:tab w:val="right" w:leader="dot" w:pos="9062"/>
         </w:tabs>
         <w:rPr>
-          <w:rFonts w:cstheme="minorHAnsi"/>
           <w:noProof/>
           <w:lang w:eastAsia="de-CH"/>
         </w:rPr>
       </w:pPr>
-      <w:hyperlink w:anchor="_Toc9752980" w:history="1">
+      <w:hyperlink w:anchor="_Toc16258247" w:history="1">
         <w:r>
           <w:rPr>
             <w:rStyle w:val="Hyperlink"/>
-            <w:rFonts w:cstheme="minorHAnsi"/>
             <w:noProof/>
           </w:rPr>
           <w:t>3.1</w:t>
         </w:r>
         <w:r>
           <w:rPr>
-            <w:rFonts w:cstheme="minorHAnsi"/>
             <w:noProof/>
             <w:lang w:eastAsia="de-CH"/>
           </w:rPr>
@@ -847,14 +1399,12 @@
         <w:r>
           <w:rPr>
             <w:rStyle w:val="Hyperlink"/>
-            <w:rFonts w:cstheme="minorHAnsi"/>
-            <w:noProof/>
-          </w:rPr>
-          <w:t>Überschrift</w:t>
-        </w:r>
-        <w:r>
-          <w:rPr>
-            <w:rFonts w:cstheme="minorHAnsi"/>
+            <w:noProof/>
+          </w:rPr>
+          <w:t>Modelklasse</w:t>
+        </w:r>
+        <w:r>
+          <w:rPr>
             <w:noProof/>
             <w:webHidden/>
           </w:rPr>
@@ -862,7 +1412,6 @@
         </w:r>
         <w:r>
           <w:rPr>
-            <w:rFonts w:cstheme="minorHAnsi"/>
             <w:noProof/>
             <w:webHidden/>
           </w:rPr>
@@ -870,22 +1419,19 @@
         </w:r>
         <w:r>
           <w:rPr>
-            <w:rFonts w:cstheme="minorHAnsi"/>
-            <w:noProof/>
-            <w:webHidden/>
-          </w:rPr>
-          <w:instrText xml:space="preserve"> PAGEREF _Toc9752980 \h </w:instrText>
-        </w:r>
-        <w:r>
-          <w:rPr>
-            <w:rFonts w:cstheme="minorHAnsi"/>
-            <w:noProof/>
-            <w:webHidden/>
-          </w:rPr>
-        </w:r>
-        <w:r>
-          <w:rPr>
-            <w:rFonts w:cstheme="minorHAnsi"/>
+            <w:noProof/>
+            <w:webHidden/>
+          </w:rPr>
+          <w:instrText xml:space="preserve"> PAGEREF _Toc16258247 \h </w:instrText>
+        </w:r>
+        <w:r>
+          <w:rPr>
+            <w:noProof/>
+            <w:webHidden/>
+          </w:rPr>
+        </w:r>
+        <w:r>
+          <w:rPr>
             <w:noProof/>
             <w:webHidden/>
           </w:rPr>
@@ -893,15 +1439,97 @@
         </w:r>
         <w:r>
           <w:rPr>
-            <w:rFonts w:cstheme="minorHAnsi"/>
-            <w:noProof/>
-            <w:webHidden/>
-          </w:rPr>
-          <w:t>2</w:t>
-        </w:r>
-        <w:r>
-          <w:rPr>
-            <w:rFonts w:cstheme="minorHAnsi"/>
+            <w:noProof/>
+            <w:webHidden/>
+          </w:rPr>
+          <w:t>4</w:t>
+        </w:r>
+        <w:r>
+          <w:rPr>
+            <w:noProof/>
+            <w:webHidden/>
+          </w:rPr>
+          <w:fldChar w:fldCharType="end"/>
+        </w:r>
+      </w:hyperlink>
+    </w:p>
+    <w:p>
+      <w:pPr>
+        <w:pStyle w:val="Verzeichnis2"/>
+        <w:tabs>
+          <w:tab w:val="left" w:pos="880"/>
+          <w:tab w:val="right" w:leader="dot" w:pos="9062"/>
+        </w:tabs>
+        <w:rPr>
+          <w:noProof/>
+          <w:lang w:eastAsia="de-CH"/>
+        </w:rPr>
+      </w:pPr>
+      <w:hyperlink w:anchor="_Toc16258248" w:history="1">
+        <w:r>
+          <w:rPr>
+            <w:rStyle w:val="Hyperlink"/>
+            <w:noProof/>
+          </w:rPr>
+          <w:t>3.2</w:t>
+        </w:r>
+        <w:r>
+          <w:rPr>
+            <w:noProof/>
+            <w:lang w:eastAsia="de-CH"/>
+          </w:rPr>
+          <w:tab/>
+        </w:r>
+        <w:r>
+          <w:rPr>
+            <w:rStyle w:val="Hyperlink"/>
+            <w:noProof/>
+          </w:rPr>
+          <w:t>Repository</w:t>
+        </w:r>
+        <w:r>
+          <w:rPr>
+            <w:noProof/>
+            <w:webHidden/>
+          </w:rPr>
+          <w:tab/>
+        </w:r>
+        <w:r>
+          <w:rPr>
+            <w:noProof/>
+            <w:webHidden/>
+          </w:rPr>
+          <w:fldChar w:fldCharType="begin"/>
+        </w:r>
+        <w:r>
+          <w:rPr>
+            <w:noProof/>
+            <w:webHidden/>
+          </w:rPr>
+          <w:instrText xml:space="preserve"> PAGEREF _Toc16258248 \h </w:instrText>
+        </w:r>
+        <w:r>
+          <w:rPr>
+            <w:noProof/>
+            <w:webHidden/>
+          </w:rPr>
+        </w:r>
+        <w:r>
+          <w:rPr>
+            <w:noProof/>
+            <w:webHidden/>
+          </w:rPr>
+          <w:fldChar w:fldCharType="separate"/>
+        </w:r>
+        <w:r>
+          <w:rPr>
+            <w:noProof/>
+            <w:webHidden/>
+          </w:rPr>
+          <w:t>4</w:t>
+        </w:r>
+        <w:r>
+          <w:rPr>
             <w:noProof/>
             <w:webHidden/>
           </w:rPr>
@@ -917,23 +1545,105 @@
           <w:tab w:val="right" w:leader="dot" w:pos="9062"/>
         </w:tabs>
         <w:rPr>
-          <w:rFonts w:cstheme="minorHAnsi"/>
           <w:noProof/>
           <w:lang w:eastAsia="de-CH"/>
         </w:rPr>
       </w:pPr>
-      <w:hyperlink w:anchor="_Toc9752981" w:history="1">
+      <w:hyperlink w:anchor="_Toc16258249" w:history="1">
+        <w:r>
+          <w:rPr>
+            <w:rStyle w:val="Hyperlink"/>
+            <w:noProof/>
+          </w:rPr>
+          <w:t>3.2.1</w:t>
+        </w:r>
+        <w:r>
+          <w:rPr>
+            <w:noProof/>
+            <w:lang w:eastAsia="de-CH"/>
+          </w:rPr>
+          <w:tab/>
+        </w:r>
+        <w:r>
+          <w:rPr>
+            <w:rStyle w:val="Hyperlink"/>
+            <w:noProof/>
+          </w:rPr>
+          <w:t>AbstractRepository</w:t>
+        </w:r>
+        <w:r>
+          <w:rPr>
+            <w:noProof/>
+            <w:webHidden/>
+          </w:rPr>
+          <w:tab/>
+        </w:r>
+        <w:r>
+          <w:rPr>
+            <w:noProof/>
+            <w:webHidden/>
+          </w:rPr>
+          <w:fldChar w:fldCharType="begin"/>
+        </w:r>
+        <w:r>
+          <w:rPr>
+            <w:noProof/>
+            <w:webHidden/>
+          </w:rPr>
+          <w:instrText xml:space="preserve"> PAGEREF _Toc16258249 \h </w:instrText>
+        </w:r>
+        <w:r>
+          <w:rPr>
+            <w:noProof/>
+            <w:webHidden/>
+          </w:rPr>
+        </w:r>
+        <w:r>
+          <w:rPr>
+            <w:noProof/>
+            <w:webHidden/>
+          </w:rPr>
+          <w:fldChar w:fldCharType="separate"/>
+        </w:r>
+        <w:r>
+          <w:rPr>
+            <w:noProof/>
+            <w:webHidden/>
+          </w:rPr>
+          <w:t>4</w:t>
+        </w:r>
+        <w:r>
+          <w:rPr>
+            <w:noProof/>
+            <w:webHidden/>
+          </w:rPr>
+          <w:fldChar w:fldCharType="end"/>
+        </w:r>
+      </w:hyperlink>
+    </w:p>
+    <w:p>
+      <w:pPr>
+        <w:pStyle w:val="Verzeichnis1"/>
+        <w:tabs>
+          <w:tab w:val="left" w:pos="440"/>
+          <w:tab w:val="right" w:leader="dot" w:pos="9062"/>
+        </w:tabs>
+        <w:rPr>
+          <w:noProof/>
+          <w:lang w:eastAsia="de-CH"/>
+        </w:rPr>
+      </w:pPr>
+      <w:hyperlink w:anchor="_Toc16258250" w:history="1">
         <w:r>
           <w:rPr>
             <w:rStyle w:val="Hyperlink"/>
             <w:rFonts w:cstheme="minorHAnsi"/>
             <w:noProof/>
           </w:rPr>
-          <w:t>3.1.1</w:t>
-        </w:r>
-        <w:r>
-          <w:rPr>
-            <w:rFonts w:cstheme="minorHAnsi"/>
+          <w:t>4</w:t>
+        </w:r>
+        <w:r>
+          <w:rPr>
             <w:noProof/>
             <w:lang w:eastAsia="de-CH"/>
           </w:rPr>
@@ -945,11 +1655,10 @@
             <w:rFonts w:cstheme="minorHAnsi"/>
             <w:noProof/>
           </w:rPr>
-          <w:t>Überschrift</w:t>
-        </w:r>
-        <w:r>
-          <w:rPr>
-            <w:rFonts w:cstheme="minorHAnsi"/>
+          <w:t>Ordnerstruktur</w:t>
+        </w:r>
+        <w:r>
+          <w:rPr>
             <w:noProof/>
             <w:webHidden/>
           </w:rPr>
@@ -957,7 +1666,6 @@
         </w:r>
         <w:r>
           <w:rPr>
-            <w:rFonts w:cstheme="minorHAnsi"/>
             <w:noProof/>
             <w:webHidden/>
           </w:rPr>
@@ -965,22 +1673,19 @@
         </w:r>
         <w:r>
           <w:rPr>
-            <w:rFonts w:cstheme="minorHAnsi"/>
-            <w:noProof/>
-            <w:webHidden/>
-          </w:rPr>
-          <w:instrText xml:space="preserve"> PAGEREF _Toc9752981 \h </w:instrText>
-        </w:r>
-        <w:r>
-          <w:rPr>
-            <w:rFonts w:cstheme="minorHAnsi"/>
-            <w:noProof/>
-            <w:webHidden/>
-          </w:rPr>
-        </w:r>
-        <w:r>
-          <w:rPr>
-            <w:rFonts w:cstheme="minorHAnsi"/>
+            <w:noProof/>
+            <w:webHidden/>
+          </w:rPr>
+          <w:instrText xml:space="preserve"> PAGEREF _Toc16258250 \h </w:instrText>
+        </w:r>
+        <w:r>
+          <w:rPr>
+            <w:noProof/>
+            <w:webHidden/>
+          </w:rPr>
+        </w:r>
+        <w:r>
+          <w:rPr>
             <w:noProof/>
             <w:webHidden/>
           </w:rPr>
@@ -988,15 +1693,13 @@
         </w:r>
         <w:r>
           <w:rPr>
-            <w:rFonts w:cstheme="minorHAnsi"/>
-            <w:noProof/>
-            <w:webHidden/>
-          </w:rPr>
-          <w:t>2</w:t>
-        </w:r>
-        <w:r>
-          <w:rPr>
-            <w:rFonts w:cstheme="minorHAnsi"/>
+            <w:noProof/>
+            <w:webHidden/>
+          </w:rPr>
+          <w:t>6</w:t>
+        </w:r>
+        <w:r>
+          <w:rPr>
             <w:noProof/>
             <w:webHidden/>
           </w:rPr>
@@ -1022,6 +1725,8 @@
         </w:rPr>
         <w:fldChar w:fldCharType="end"/>
       </w:r>
+      <w:bookmarkStart w:id="1" w:name="_GoBack"/>
+      <w:bookmarkEnd w:id="1"/>
     </w:p>
     <w:p>
       <w:pPr>
@@ -1046,6 +1751,7 @@
           <w:rFonts w:asciiTheme="minorHAnsi" w:hAnsiTheme="minorHAnsi" w:cstheme="minorHAnsi"/>
         </w:rPr>
       </w:pPr>
+      <w:bookmarkStart w:id="2" w:name="_Toc16258237"/>
       <w:r>
         <w:rPr>
           <w:rFonts w:asciiTheme="minorHAnsi" w:hAnsiTheme="minorHAnsi" w:cstheme="minorHAnsi"/>
@@ -1053,6 +1759,7 @@
         <w:lastRenderedPageBreak/>
         <w:t>MVC – Pattern</w:t>
       </w:r>
+      <w:bookmarkEnd w:id="2"/>
     </w:p>
     <w:p>
       <w:pPr>
@@ -1074,12 +1781,14 @@
           <w:rFonts w:asciiTheme="minorHAnsi" w:hAnsiTheme="minorHAnsi" w:cstheme="minorHAnsi"/>
         </w:rPr>
       </w:pPr>
+      <w:bookmarkStart w:id="3" w:name="_Toc16258238"/>
       <w:r>
         <w:rPr>
           <w:rFonts w:asciiTheme="minorHAnsi" w:hAnsiTheme="minorHAnsi" w:cstheme="minorHAnsi"/>
         </w:rPr>
         <w:t>Dispatcher</w:t>
       </w:r>
+      <w:bookmarkEnd w:id="3"/>
     </w:p>
     <w:p>
       <w:pPr>
@@ -1114,6 +1823,7 @@
           <w:lang w:val="fr-CH"/>
         </w:rPr>
       </w:pPr>
+      <w:proofErr w:type="gramStart"/>
       <w:r>
         <w:rPr>
           <w:rFonts w:cstheme="minorHAnsi"/>
@@ -1121,6 +1831,7 @@
         </w:rPr>
         <w:t>index.php?</w:t>
       </w:r>
+      <w:proofErr w:type="gramEnd"/>
       <w:r>
         <w:rPr>
           <w:rFonts w:cstheme="minorHAnsi"/>
@@ -1230,6 +1941,7 @@
                 <w:bCs/>
               </w:rPr>
             </w:pPr>
+            <w:proofErr w:type="spellStart"/>
             <w:r>
               <w:rPr>
                 <w:rFonts w:cstheme="minorHAnsi"/>
@@ -1238,6 +1950,7 @@
               </w:rPr>
               <w:t>module</w:t>
             </w:r>
+            <w:proofErr w:type="spellEnd"/>
           </w:p>
         </w:tc>
         <w:tc>
@@ -1276,6 +1989,7 @@
                 <w:bCs/>
               </w:rPr>
             </w:pPr>
+            <w:proofErr w:type="spellStart"/>
             <w:r>
               <w:rPr>
                 <w:rFonts w:cstheme="minorHAnsi"/>
@@ -1284,6 +1998,7 @@
               </w:rPr>
               <w:t>controller</w:t>
             </w:r>
+            <w:proofErr w:type="spellEnd"/>
           </w:p>
         </w:tc>
         <w:tc>
@@ -1322,6 +2037,7 @@
                 <w:bCs/>
               </w:rPr>
             </w:pPr>
+            <w:proofErr w:type="spellStart"/>
             <w:r>
               <w:rPr>
                 <w:rFonts w:cstheme="minorHAnsi"/>
@@ -1330,6 +2046,7 @@
               </w:rPr>
               <w:t>action</w:t>
             </w:r>
+            <w:proofErr w:type="spellEnd"/>
           </w:p>
         </w:tc>
         <w:tc>
@@ -1368,6 +2085,7 @@
                 <w:bCs/>
               </w:rPr>
             </w:pPr>
+            <w:proofErr w:type="spellStart"/>
             <w:r>
               <w:rPr>
                 <w:rFonts w:cstheme="minorHAnsi"/>
@@ -1376,6 +2094,7 @@
               </w:rPr>
               <w:t>data</w:t>
             </w:r>
+            <w:proofErr w:type="spellEnd"/>
           </w:p>
         </w:tc>
         <w:tc>
@@ -1406,9 +2125,11 @@
       <w:pPr>
         <w:pStyle w:val="berschrift2"/>
       </w:pPr>
+      <w:bookmarkStart w:id="4" w:name="_Toc16258239"/>
       <w:r>
         <w:t>Globale Variablen</w:t>
       </w:r>
+      <w:bookmarkEnd w:id="4"/>
     </w:p>
     <w:tbl>
       <w:tblPr>
@@ -1427,9 +2148,11 @@
             <w:tcW w:w="3020" w:type="dxa"/>
           </w:tcPr>
           <w:p>
+            <w:proofErr w:type="spellStart"/>
             <w:r>
               <w:t>module</w:t>
             </w:r>
+            <w:proofErr w:type="spellEnd"/>
           </w:p>
         </w:tc>
         <w:tc>
@@ -1447,9 +2170,11 @@
             <w:tcW w:w="3021" w:type="dxa"/>
           </w:tcPr>
           <w:p>
+            <w:proofErr w:type="spellStart"/>
             <w:r>
               <w:t>string</w:t>
             </w:r>
+            <w:proofErr w:type="spellEnd"/>
           </w:p>
         </w:tc>
       </w:tr>
@@ -1459,9 +2184,11 @@
             <w:tcW w:w="3020" w:type="dxa"/>
           </w:tcPr>
           <w:p>
+            <w:proofErr w:type="spellStart"/>
             <w:r>
               <w:t>controller</w:t>
             </w:r>
+            <w:proofErr w:type="spellEnd"/>
           </w:p>
         </w:tc>
         <w:tc>
@@ -1479,9 +2206,11 @@
             <w:tcW w:w="3021" w:type="dxa"/>
           </w:tcPr>
           <w:p>
+            <w:proofErr w:type="spellStart"/>
             <w:r>
               <w:t>string</w:t>
             </w:r>
+            <w:proofErr w:type="spellEnd"/>
           </w:p>
         </w:tc>
       </w:tr>
@@ -1491,9 +2220,11 @@
             <w:tcW w:w="3020" w:type="dxa"/>
           </w:tcPr>
           <w:p>
+            <w:proofErr w:type="spellStart"/>
             <w:r>
               <w:t>action</w:t>
             </w:r>
+            <w:proofErr w:type="spellEnd"/>
           </w:p>
         </w:tc>
         <w:tc>
@@ -1511,9 +2242,11 @@
             <w:tcW w:w="3021" w:type="dxa"/>
           </w:tcPr>
           <w:p>
+            <w:proofErr w:type="spellStart"/>
             <w:r>
               <w:t>string</w:t>
             </w:r>
+            <w:proofErr w:type="spellEnd"/>
           </w:p>
         </w:tc>
       </w:tr>
@@ -1523,9 +2256,11 @@
             <w:tcW w:w="3020" w:type="dxa"/>
           </w:tcPr>
           <w:p>
+            <w:proofErr w:type="spellStart"/>
             <w:r>
               <w:t>data</w:t>
             </w:r>
+            <w:proofErr w:type="spellEnd"/>
           </w:p>
         </w:tc>
         <w:tc>
@@ -1543,9 +2278,11 @@
             <w:tcW w:w="3021" w:type="dxa"/>
           </w:tcPr>
           <w:p>
+            <w:proofErr w:type="spellStart"/>
             <w:r>
               <w:t>undefined</w:t>
             </w:r>
+            <w:proofErr w:type="spellEnd"/>
           </w:p>
         </w:tc>
       </w:tr>
@@ -1554,11 +2291,11 @@
       <w:pPr>
         <w:pStyle w:val="berschrift2"/>
       </w:pPr>
-      <w:bookmarkStart w:id="1" w:name="_GoBack"/>
-      <w:bookmarkEnd w:id="1"/>
+      <w:bookmarkStart w:id="5" w:name="_Toc16258240"/>
       <w:r>
         <w:t>Methoden Dispatcher</w:t>
       </w:r>
+      <w:bookmarkEnd w:id="5"/>
     </w:p>
     <w:tbl>
       <w:tblPr>
@@ -1578,9 +2315,11 @@
             <w:tcW w:w="2265" w:type="dxa"/>
           </w:tcPr>
           <w:p>
+            <w:proofErr w:type="spellStart"/>
             <w:r>
               <w:t>setModule</w:t>
             </w:r>
+            <w:proofErr w:type="spellEnd"/>
           </w:p>
         </w:tc>
         <w:tc>
@@ -1588,9 +2327,11 @@
             <w:tcW w:w="2265" w:type="dxa"/>
           </w:tcPr>
           <w:p>
+            <w:proofErr w:type="spellStart"/>
             <w:r>
               <w:t>public</w:t>
             </w:r>
+            <w:proofErr w:type="spellEnd"/>
           </w:p>
         </w:tc>
         <w:tc>
@@ -1598,9 +2339,13 @@
             <w:tcW w:w="2266" w:type="dxa"/>
           </w:tcPr>
           <w:p>
+            <w:proofErr w:type="spellStart"/>
+            <w:proofErr w:type="gramStart"/>
             <w:r>
               <w:t>module:string</w:t>
             </w:r>
+            <w:proofErr w:type="spellEnd"/>
+            <w:proofErr w:type="gramEnd"/>
           </w:p>
         </w:tc>
         <w:tc>
@@ -1616,9 +2361,11 @@
             <w:tcW w:w="2265" w:type="dxa"/>
           </w:tcPr>
           <w:p>
+            <w:proofErr w:type="spellStart"/>
             <w:r>
               <w:t>getModule</w:t>
             </w:r>
+            <w:proofErr w:type="spellEnd"/>
           </w:p>
         </w:tc>
         <w:tc>
@@ -1626,9 +2373,11 @@
             <w:tcW w:w="2265" w:type="dxa"/>
           </w:tcPr>
           <w:p>
+            <w:proofErr w:type="spellStart"/>
             <w:r>
               <w:t>public</w:t>
             </w:r>
+            <w:proofErr w:type="spellEnd"/>
           </w:p>
         </w:tc>
         <w:tc>
@@ -1642,9 +2391,11 @@
             <w:tcW w:w="2266" w:type="dxa"/>
           </w:tcPr>
           <w:p>
+            <w:proofErr w:type="spellStart"/>
             <w:r>
               <w:t>string</w:t>
             </w:r>
+            <w:proofErr w:type="spellEnd"/>
           </w:p>
         </w:tc>
       </w:tr>
@@ -1654,9 +2405,11 @@
             <w:tcW w:w="2265" w:type="dxa"/>
           </w:tcPr>
           <w:p>
+            <w:proofErr w:type="spellStart"/>
             <w:r>
               <w:t>setController</w:t>
             </w:r>
+            <w:proofErr w:type="spellEnd"/>
           </w:p>
         </w:tc>
         <w:tc>
@@ -1664,9 +2417,11 @@
             <w:tcW w:w="2265" w:type="dxa"/>
           </w:tcPr>
           <w:p>
+            <w:proofErr w:type="spellStart"/>
             <w:r>
               <w:t>public</w:t>
             </w:r>
+            <w:proofErr w:type="spellEnd"/>
           </w:p>
         </w:tc>
         <w:tc>
@@ -1674,9 +2429,13 @@
             <w:tcW w:w="2266" w:type="dxa"/>
           </w:tcPr>
           <w:p>
+            <w:proofErr w:type="spellStart"/>
+            <w:proofErr w:type="gramStart"/>
             <w:r>
               <w:t>controller:string</w:t>
             </w:r>
+            <w:proofErr w:type="spellEnd"/>
+            <w:proofErr w:type="gramEnd"/>
           </w:p>
         </w:tc>
         <w:tc>
@@ -1692,9 +2451,11 @@
             <w:tcW w:w="2265" w:type="dxa"/>
           </w:tcPr>
           <w:p>
+            <w:proofErr w:type="spellStart"/>
             <w:r>
               <w:t>getController</w:t>
             </w:r>
+            <w:proofErr w:type="spellEnd"/>
           </w:p>
         </w:tc>
         <w:tc>
@@ -1702,9 +2463,11 @@
             <w:tcW w:w="2265" w:type="dxa"/>
           </w:tcPr>
           <w:p>
+            <w:proofErr w:type="spellStart"/>
             <w:r>
               <w:t>public</w:t>
             </w:r>
+            <w:proofErr w:type="spellEnd"/>
           </w:p>
         </w:tc>
         <w:tc>
@@ -1718,9 +2481,11 @@
             <w:tcW w:w="2266" w:type="dxa"/>
           </w:tcPr>
           <w:p>
+            <w:proofErr w:type="spellStart"/>
             <w:r>
               <w:t>string</w:t>
             </w:r>
+            <w:proofErr w:type="spellEnd"/>
           </w:p>
         </w:tc>
       </w:tr>
@@ -1730,9 +2495,11 @@
             <w:tcW w:w="2265" w:type="dxa"/>
           </w:tcPr>
           <w:p>
+            <w:proofErr w:type="spellStart"/>
             <w:r>
               <w:t>setAction</w:t>
             </w:r>
+            <w:proofErr w:type="spellEnd"/>
           </w:p>
         </w:tc>
         <w:tc>
@@ -1740,9 +2507,11 @@
             <w:tcW w:w="2265" w:type="dxa"/>
           </w:tcPr>
           <w:p>
+            <w:proofErr w:type="spellStart"/>
             <w:r>
               <w:t>public</w:t>
             </w:r>
+            <w:proofErr w:type="spellEnd"/>
           </w:p>
         </w:tc>
         <w:tc>
@@ -1750,9 +2519,13 @@
             <w:tcW w:w="2266" w:type="dxa"/>
           </w:tcPr>
           <w:p>
+            <w:proofErr w:type="spellStart"/>
+            <w:proofErr w:type="gramStart"/>
             <w:r>
               <w:t>action:string</w:t>
             </w:r>
+            <w:proofErr w:type="spellEnd"/>
+            <w:proofErr w:type="gramEnd"/>
           </w:p>
         </w:tc>
         <w:tc>
@@ -1768,9 +2541,11 @@
             <w:tcW w:w="2265" w:type="dxa"/>
           </w:tcPr>
           <w:p>
+            <w:proofErr w:type="spellStart"/>
             <w:r>
               <w:t>getAction</w:t>
             </w:r>
+            <w:proofErr w:type="spellEnd"/>
           </w:p>
         </w:tc>
         <w:tc>
@@ -1778,9 +2553,11 @@
             <w:tcW w:w="2265" w:type="dxa"/>
           </w:tcPr>
           <w:p>
+            <w:proofErr w:type="spellStart"/>
             <w:r>
               <w:t>public</w:t>
             </w:r>
+            <w:proofErr w:type="spellEnd"/>
           </w:p>
         </w:tc>
         <w:tc>
@@ -1794,9 +2571,11 @@
             <w:tcW w:w="2266" w:type="dxa"/>
           </w:tcPr>
           <w:p>
+            <w:proofErr w:type="spellStart"/>
             <w:r>
               <w:t>string</w:t>
             </w:r>
+            <w:proofErr w:type="spellEnd"/>
           </w:p>
         </w:tc>
       </w:tr>
@@ -1806,9 +2585,11 @@
             <w:tcW w:w="2265" w:type="dxa"/>
           </w:tcPr>
           <w:p>
+            <w:proofErr w:type="spellStart"/>
             <w:r>
               <w:t>setData</w:t>
             </w:r>
+            <w:proofErr w:type="spellEnd"/>
           </w:p>
         </w:tc>
         <w:tc>
@@ -1816,9 +2597,11 @@
             <w:tcW w:w="2265" w:type="dxa"/>
           </w:tcPr>
           <w:p>
+            <w:proofErr w:type="spellStart"/>
             <w:r>
               <w:t>public</w:t>
             </w:r>
+            <w:proofErr w:type="spellEnd"/>
           </w:p>
         </w:tc>
         <w:tc>
@@ -1826,9 +2609,11 @@
             <w:tcW w:w="2266" w:type="dxa"/>
           </w:tcPr>
           <w:p>
+            <w:proofErr w:type="spellStart"/>
             <w:r>
               <w:t>data</w:t>
             </w:r>
+            <w:proofErr w:type="spellEnd"/>
           </w:p>
         </w:tc>
         <w:tc>
@@ -1844,9 +2629,11 @@
             <w:tcW w:w="2265" w:type="dxa"/>
           </w:tcPr>
           <w:p>
+            <w:proofErr w:type="spellStart"/>
             <w:r>
               <w:t>getData</w:t>
             </w:r>
+            <w:proofErr w:type="spellEnd"/>
           </w:p>
         </w:tc>
         <w:tc>
@@ -1854,9 +2641,11 @@
             <w:tcW w:w="2265" w:type="dxa"/>
           </w:tcPr>
           <w:p>
+            <w:proofErr w:type="spellStart"/>
             <w:r>
               <w:t>public</w:t>
             </w:r>
+            <w:proofErr w:type="spellEnd"/>
           </w:p>
         </w:tc>
         <w:tc>
@@ -1870,9 +2659,11 @@
             <w:tcW w:w="2266" w:type="dxa"/>
           </w:tcPr>
           <w:p>
+            <w:proofErr w:type="spellStart"/>
             <w:r>
               <w:t>data</w:t>
             </w:r>
+            <w:proofErr w:type="spellEnd"/>
           </w:p>
         </w:tc>
       </w:tr>
@@ -1882,9 +2673,11 @@
             <w:tcW w:w="2265" w:type="dxa"/>
           </w:tcPr>
           <w:p>
+            <w:proofErr w:type="spellStart"/>
             <w:r>
               <w:t>dispatch</w:t>
             </w:r>
+            <w:proofErr w:type="spellEnd"/>
           </w:p>
         </w:tc>
         <w:tc>
@@ -1892,9 +2685,11 @@
             <w:tcW w:w="2265" w:type="dxa"/>
           </w:tcPr>
           <w:p>
+            <w:proofErr w:type="spellStart"/>
             <w:r>
               <w:t>public</w:t>
             </w:r>
+            <w:proofErr w:type="spellEnd"/>
           </w:p>
         </w:tc>
         <w:tc>
@@ -1902,21 +2697,37 @@
             <w:tcW w:w="2266" w:type="dxa"/>
           </w:tcPr>
           <w:p>
+            <w:proofErr w:type="spellStart"/>
+            <w:proofErr w:type="gramStart"/>
             <w:r>
               <w:t>module:string</w:t>
             </w:r>
+            <w:proofErr w:type="spellEnd"/>
+            <w:proofErr w:type="gramEnd"/>
             <w:r>
               <w:br/>
+            </w:r>
+            <w:proofErr w:type="spellStart"/>
+            <w:r>
               <w:t>controller:string</w:t>
             </w:r>
+            <w:proofErr w:type="spellEnd"/>
             <w:r>
               <w:br/>
+            </w:r>
+            <w:proofErr w:type="spellStart"/>
+            <w:r>
               <w:t>action:string</w:t>
             </w:r>
+            <w:proofErr w:type="spellEnd"/>
             <w:r>
               <w:br/>
+            </w:r>
+            <w:proofErr w:type="spellStart"/>
+            <w:r>
               <w:t>data</w:t>
             </w:r>
+            <w:proofErr w:type="spellEnd"/>
           </w:p>
         </w:tc>
         <w:tc>
@@ -1924,9 +2735,11 @@
             <w:tcW w:w="2266" w:type="dxa"/>
           </w:tcPr>
           <w:p>
+            <w:proofErr w:type="spellStart"/>
             <w:r>
               <w:t>string</w:t>
             </w:r>
+            <w:proofErr w:type="spellEnd"/>
           </w:p>
         </w:tc>
       </w:tr>
@@ -1936,9 +2749,11 @@
             <w:tcW w:w="2265" w:type="dxa"/>
           </w:tcPr>
           <w:p>
+            <w:proofErr w:type="spellStart"/>
             <w:r>
               <w:t>redirect</w:t>
             </w:r>
+            <w:proofErr w:type="spellEnd"/>
           </w:p>
         </w:tc>
         <w:tc>
@@ -1946,9 +2761,11 @@
             <w:tcW w:w="2265" w:type="dxa"/>
           </w:tcPr>
           <w:p>
+            <w:proofErr w:type="spellStart"/>
             <w:r>
               <w:t>public</w:t>
             </w:r>
+            <w:proofErr w:type="spellEnd"/>
           </w:p>
         </w:tc>
         <w:tc>
@@ -1956,27 +2773,37 @@
             <w:tcW w:w="2266" w:type="dxa"/>
           </w:tcPr>
           <w:p>
+            <w:proofErr w:type="spellStart"/>
+            <w:proofErr w:type="gramStart"/>
             <w:r>
               <w:t>module:string</w:t>
             </w:r>
+            <w:proofErr w:type="spellEnd"/>
+            <w:proofErr w:type="gramEnd"/>
             <w:r>
               <w:br/>
             </w:r>
+            <w:proofErr w:type="spellStart"/>
             <w:r>
               <w:t>controller:string</w:t>
             </w:r>
+            <w:proofErr w:type="spellEnd"/>
             <w:r>
               <w:br/>
             </w:r>
+            <w:proofErr w:type="spellStart"/>
             <w:r>
               <w:t>action:string</w:t>
             </w:r>
+            <w:proofErr w:type="spellEnd"/>
             <w:r>
               <w:br/>
             </w:r>
+            <w:proofErr w:type="spellStart"/>
             <w:r>
               <w:t>data</w:t>
             </w:r>
+            <w:proofErr w:type="spellEnd"/>
           </w:p>
         </w:tc>
         <w:tc>
@@ -1992,9 +2819,11 @@
             <w:tcW w:w="2265" w:type="dxa"/>
           </w:tcPr>
           <w:p>
+            <w:proofErr w:type="spellStart"/>
             <w:r>
               <w:t>getClassName</w:t>
             </w:r>
+            <w:proofErr w:type="spellEnd"/>
           </w:p>
         </w:tc>
         <w:tc>
@@ -2012,17 +2841,29 @@
             <w:tcW w:w="2266" w:type="dxa"/>
           </w:tcPr>
           <w:p>
+            <w:proofErr w:type="spellStart"/>
+            <w:proofErr w:type="gramStart"/>
             <w:r>
               <w:t>module:string</w:t>
             </w:r>
+            <w:proofErr w:type="spellEnd"/>
+            <w:proofErr w:type="gramEnd"/>
             <w:r>
               <w:br/>
+            </w:r>
+            <w:proofErr w:type="spellStart"/>
+            <w:r>
               <w:t>controller:string</w:t>
             </w:r>
+            <w:proofErr w:type="spellEnd"/>
             <w:r>
               <w:br/>
+            </w:r>
+            <w:proofErr w:type="spellStart"/>
+            <w:r>
               <w:t>action:string</w:t>
             </w:r>
+            <w:proofErr w:type="spellEnd"/>
           </w:p>
         </w:tc>
         <w:tc>
@@ -2030,9 +2871,11 @@
             <w:tcW w:w="2266" w:type="dxa"/>
           </w:tcPr>
           <w:p>
+            <w:proofErr w:type="spellStart"/>
             <w:r>
               <w:t>string</w:t>
             </w:r>
+            <w:proofErr w:type="spellEnd"/>
           </w:p>
         </w:tc>
       </w:tr>
@@ -2054,10 +2897,17 @@
       <w:pPr>
         <w:pStyle w:val="berschrift3"/>
       </w:pPr>
+      <w:bookmarkStart w:id="6" w:name="_Toc16258241"/>
+      <w:proofErr w:type="spellStart"/>
       <w:r>
         <w:lastRenderedPageBreak/>
-        <w:t>Nassi Schneidermann Dispatcher</w:t>
-      </w:r>
+        <w:t>Nassi</w:t>
+      </w:r>
+      <w:proofErr w:type="spellEnd"/>
+      <w:r>
+        <w:t xml:space="preserve"> Schneidermann Dispatcher</w:t>
+      </w:r>
+      <w:bookmarkEnd w:id="6"/>
     </w:p>
     <w:p>
       <w:pPr>
@@ -2118,17 +2968,821 @@
     </w:p>
     <w:p>
       <w:pPr>
+        <w:rPr>
+          <w:rFonts w:eastAsiaTheme="majorEastAsia" w:cstheme="minorHAnsi"/>
+          <w:b/>
+          <w:bCs/>
+          <w:color w:val="000000" w:themeColor="text1"/>
+          <w:sz w:val="36"/>
+          <w:szCs w:val="36"/>
+        </w:rPr>
+      </w:pPr>
+      <w:r>
+        <w:rPr>
+          <w:rFonts w:cstheme="minorHAnsi"/>
+        </w:rPr>
+        <w:br w:type="page"/>
+      </w:r>
+    </w:p>
+    <w:p>
+      <w:pPr>
         <w:pStyle w:val="berschrift1"/>
         <w:rPr>
           <w:rFonts w:asciiTheme="minorHAnsi" w:hAnsiTheme="minorHAnsi" w:cstheme="minorHAnsi"/>
         </w:rPr>
       </w:pPr>
+      <w:bookmarkStart w:id="7" w:name="_Toc16258242"/>
       <w:r>
         <w:rPr>
           <w:rFonts w:asciiTheme="minorHAnsi" w:hAnsiTheme="minorHAnsi" w:cstheme="minorHAnsi"/>
         </w:rPr>
+        <w:lastRenderedPageBreak/>
+        <w:t>Controller</w:t>
+      </w:r>
+      <w:bookmarkEnd w:id="7"/>
+    </w:p>
+    <w:p>
+      <w:r>
+        <w:t xml:space="preserve">Die Controller sind immer auf ihre jeweilige Ausgabe zugeschnitten. Sie bestehen </w:t>
+      </w:r>
+      <w:r>
+        <w:t>mindestens aus einem Konstruktor und einer Action.</w:t>
+      </w:r>
+    </w:p>
+    <w:p>
+      <w:pPr>
+        <w:pStyle w:val="berschrift2"/>
+      </w:pPr>
+      <w:bookmarkStart w:id="8" w:name="_Toc16258243"/>
+      <w:proofErr w:type="spellStart"/>
+      <w:r>
+        <w:t>A</w:t>
+      </w:r>
+      <w:r>
+        <w:t>bstractController</w:t>
+      </w:r>
+      <w:bookmarkEnd w:id="8"/>
+      <w:proofErr w:type="spellEnd"/>
+    </w:p>
+    <w:p>
+      <w:r>
+        <w:t xml:space="preserve">Alle Controller erben von der Klasse </w:t>
+      </w:r>
+      <w:proofErr w:type="spellStart"/>
+      <w:r>
+        <w:t>A</w:t>
+      </w:r>
+      <w:r>
+        <w:t>bstractController</w:t>
+      </w:r>
+      <w:proofErr w:type="spellEnd"/>
+      <w:r>
+        <w:t xml:space="preserve">. Die </w:t>
+      </w:r>
+      <w:proofErr w:type="spellStart"/>
+      <w:r>
+        <w:t>A</w:t>
+      </w:r>
+      <w:r>
+        <w:t>bstractController</w:t>
+      </w:r>
+      <w:proofErr w:type="spellEnd"/>
+      <w:r>
+        <w:t xml:space="preserve"> Klasse stellt den Controllern Methoden für das Frontendrendering zu Verfügung.</w:t>
+      </w:r>
+    </w:p>
+    <w:p>
+      <w:pPr>
+        <w:pStyle w:val="berschrift3"/>
+      </w:pPr>
+      <w:bookmarkStart w:id="9" w:name="_Toc16258244"/>
+      <w:r>
+        <w:t>Globale Variablen</w:t>
+      </w:r>
+      <w:bookmarkEnd w:id="9"/>
+    </w:p>
+    <w:tbl>
+      <w:tblPr>
+        <w:tblStyle w:val="Tabellenraster"/>
+        <w:tblW w:w="0" w:type="auto"/>
+        <w:tblLook w:val="04A0" w:firstRow="1" w:lastRow="0" w:firstColumn="1" w:lastColumn="0" w:noHBand="0" w:noVBand="1"/>
+      </w:tblPr>
+      <w:tblGrid>
+        <w:gridCol w:w="3020"/>
+        <w:gridCol w:w="3021"/>
+        <w:gridCol w:w="3021"/>
+      </w:tblGrid>
+      <w:tr>
+        <w:tc>
+          <w:tcPr>
+            <w:tcW w:w="3020" w:type="dxa"/>
+          </w:tcPr>
+          <w:p>
+            <w:proofErr w:type="spellStart"/>
+            <w:r>
+              <w:t>templateDirs</w:t>
+            </w:r>
+            <w:proofErr w:type="spellEnd"/>
+          </w:p>
+        </w:tc>
+        <w:tc>
+          <w:tcPr>
+            <w:tcW w:w="3021" w:type="dxa"/>
+          </w:tcPr>
+          <w:p>
+            <w:proofErr w:type="spellStart"/>
+            <w:r>
+              <w:t>protected</w:t>
+            </w:r>
+            <w:proofErr w:type="spellEnd"/>
+          </w:p>
+        </w:tc>
+        <w:tc>
+          <w:tcPr>
+            <w:tcW w:w="3021" w:type="dxa"/>
+          </w:tcPr>
+          <w:p>
+            <w:proofErr w:type="spellStart"/>
+            <w:r>
+              <w:t>array</w:t>
+            </w:r>
+            <w:proofErr w:type="spellEnd"/>
+          </w:p>
+        </w:tc>
+      </w:tr>
+    </w:tbl>
+    <w:p>
+      <w:pPr>
+        <w:pStyle w:val="berschrift3"/>
+      </w:pPr>
+      <w:bookmarkStart w:id="10" w:name="_Toc16258245"/>
+      <w:r>
+        <w:t xml:space="preserve">Methoden </w:t>
+      </w:r>
+      <w:proofErr w:type="spellStart"/>
+      <w:r>
+        <w:t>A</w:t>
+      </w:r>
+      <w:r>
+        <w:t>bstractController</w:t>
+      </w:r>
+      <w:bookmarkEnd w:id="10"/>
+      <w:proofErr w:type="spellEnd"/>
+    </w:p>
+    <w:tbl>
+      <w:tblPr>
+        <w:tblStyle w:val="Tabellenraster"/>
+        <w:tblW w:w="0" w:type="auto"/>
+        <w:tblLook w:val="04A0" w:firstRow="1" w:lastRow="0" w:firstColumn="1" w:lastColumn="0" w:noHBand="0" w:noVBand="1"/>
+      </w:tblPr>
+      <w:tblGrid>
+        <w:gridCol w:w="2265"/>
+        <w:gridCol w:w="2265"/>
+        <w:gridCol w:w="2266"/>
+        <w:gridCol w:w="2266"/>
+      </w:tblGrid>
+      <w:tr>
+        <w:tc>
+          <w:tcPr>
+            <w:tcW w:w="2265" w:type="dxa"/>
+          </w:tcPr>
+          <w:p>
+            <w:proofErr w:type="spellStart"/>
+            <w:r>
+              <w:t>addTemplateDir</w:t>
+            </w:r>
+            <w:proofErr w:type="spellEnd"/>
+          </w:p>
+        </w:tc>
+        <w:tc>
+          <w:tcPr>
+            <w:tcW w:w="2265" w:type="dxa"/>
+          </w:tcPr>
+          <w:p>
+            <w:proofErr w:type="spellStart"/>
+            <w:r>
+              <w:t>public</w:t>
+            </w:r>
+            <w:proofErr w:type="spellEnd"/>
+          </w:p>
+        </w:tc>
+        <w:tc>
+          <w:tcPr>
+            <w:tcW w:w="2266" w:type="dxa"/>
+          </w:tcPr>
+          <w:p>
+            <w:proofErr w:type="spellStart"/>
+            <w:proofErr w:type="gramStart"/>
+            <w:r>
+              <w:t>templateDir:string</w:t>
+            </w:r>
+            <w:proofErr w:type="spellEnd"/>
+            <w:proofErr w:type="gramEnd"/>
+          </w:p>
+        </w:tc>
+        <w:tc>
+          <w:tcPr>
+            <w:tcW w:w="2266" w:type="dxa"/>
+          </w:tcPr>
+          <w:p/>
+        </w:tc>
+      </w:tr>
+      <w:tr>
+        <w:tc>
+          <w:tcPr>
+            <w:tcW w:w="2265" w:type="dxa"/>
+          </w:tcPr>
+          <w:p>
+            <w:proofErr w:type="spellStart"/>
+            <w:r>
+              <w:t>setTemplateDirs</w:t>
+            </w:r>
+            <w:proofErr w:type="spellEnd"/>
+          </w:p>
+        </w:tc>
+        <w:tc>
+          <w:tcPr>
+            <w:tcW w:w="2265" w:type="dxa"/>
+          </w:tcPr>
+          <w:p>
+            <w:proofErr w:type="spellStart"/>
+            <w:r>
+              <w:t>public</w:t>
+            </w:r>
+            <w:proofErr w:type="spellEnd"/>
+          </w:p>
+        </w:tc>
+        <w:tc>
+          <w:tcPr>
+            <w:tcW w:w="2266" w:type="dxa"/>
+          </w:tcPr>
+          <w:p>
+            <w:proofErr w:type="spellStart"/>
+            <w:proofErr w:type="gramStart"/>
+            <w:r>
+              <w:t>templateDirs:array</w:t>
+            </w:r>
+            <w:proofErr w:type="spellEnd"/>
+            <w:proofErr w:type="gramEnd"/>
+          </w:p>
+        </w:tc>
+        <w:tc>
+          <w:tcPr>
+            <w:tcW w:w="2266" w:type="dxa"/>
+          </w:tcPr>
+          <w:p/>
+        </w:tc>
+      </w:tr>
+      <w:tr>
+        <w:tc>
+          <w:tcPr>
+            <w:tcW w:w="2265" w:type="dxa"/>
+          </w:tcPr>
+          <w:p>
+            <w:proofErr w:type="spellStart"/>
+            <w:r>
+              <w:t>g</w:t>
+            </w:r>
+            <w:r>
+              <w:t>etTemplateDirs</w:t>
+            </w:r>
+            <w:proofErr w:type="spellEnd"/>
+          </w:p>
+        </w:tc>
+        <w:tc>
+          <w:tcPr>
+            <w:tcW w:w="2265" w:type="dxa"/>
+          </w:tcPr>
+          <w:p>
+            <w:proofErr w:type="spellStart"/>
+            <w:r>
+              <w:t>public</w:t>
+            </w:r>
+            <w:proofErr w:type="spellEnd"/>
+          </w:p>
+        </w:tc>
+        <w:tc>
+          <w:tcPr>
+            <w:tcW w:w="2266" w:type="dxa"/>
+          </w:tcPr>
+          <w:p/>
+        </w:tc>
+        <w:tc>
+          <w:tcPr>
+            <w:tcW w:w="2266" w:type="dxa"/>
+          </w:tcPr>
+          <w:p>
+            <w:proofErr w:type="spellStart"/>
+            <w:proofErr w:type="gramStart"/>
+            <w:r>
+              <w:t>templateDirs:array</w:t>
+            </w:r>
+            <w:proofErr w:type="spellEnd"/>
+            <w:proofErr w:type="gramEnd"/>
+          </w:p>
+        </w:tc>
+      </w:tr>
+      <w:tr>
+        <w:tc>
+          <w:tcPr>
+            <w:tcW w:w="2265" w:type="dxa"/>
+          </w:tcPr>
+          <w:p>
+            <w:proofErr w:type="spellStart"/>
+            <w:r>
+              <w:t>render</w:t>
+            </w:r>
+            <w:proofErr w:type="spellEnd"/>
+          </w:p>
+        </w:tc>
+        <w:tc>
+          <w:tcPr>
+            <w:tcW w:w="2265" w:type="dxa"/>
+          </w:tcPr>
+          <w:p>
+            <w:proofErr w:type="spellStart"/>
+            <w:r>
+              <w:t>public</w:t>
+            </w:r>
+            <w:proofErr w:type="spellEnd"/>
+          </w:p>
+        </w:tc>
+        <w:tc>
+          <w:tcPr>
+            <w:tcW w:w="2266" w:type="dxa"/>
+          </w:tcPr>
+          <w:p>
+            <w:proofErr w:type="spellStart"/>
+            <w:proofErr w:type="gramStart"/>
+            <w:r>
+              <w:t>templateName:string</w:t>
+            </w:r>
+            <w:proofErr w:type="spellEnd"/>
+            <w:proofErr w:type="gramEnd"/>
+            <w:r>
+              <w:br/>
+            </w:r>
+            <w:proofErr w:type="spellStart"/>
+            <w:r>
+              <w:t>parameters:array</w:t>
+            </w:r>
+            <w:proofErr w:type="spellEnd"/>
+          </w:p>
+        </w:tc>
+        <w:tc>
+          <w:tcPr>
+            <w:tcW w:w="2266" w:type="dxa"/>
+          </w:tcPr>
+          <w:p>
+            <w:proofErr w:type="spellStart"/>
+            <w:proofErr w:type="gramStart"/>
+            <w:r>
+              <w:t>html:string</w:t>
+            </w:r>
+            <w:proofErr w:type="spellEnd"/>
+            <w:proofErr w:type="gramEnd"/>
+          </w:p>
+        </w:tc>
+      </w:tr>
+    </w:tbl>
+    <w:p>
+      <w:pPr>
+        <w:pStyle w:val="berschrift1"/>
+        <w:rPr>
+          <w:rFonts w:asciiTheme="minorHAnsi" w:hAnsiTheme="minorHAnsi" w:cstheme="minorHAnsi"/>
+        </w:rPr>
+      </w:pPr>
+      <w:bookmarkStart w:id="11" w:name="_Toc16258246"/>
+      <w:r>
+        <w:rPr>
+          <w:rFonts w:asciiTheme="minorHAnsi" w:hAnsiTheme="minorHAnsi" w:cstheme="minorHAnsi"/>
+        </w:rPr>
+        <w:t>Model</w:t>
+      </w:r>
+      <w:bookmarkEnd w:id="11"/>
+    </w:p>
+    <w:p>
+      <w:r>
+        <w:t>Das PHP Model besteht aus zwei Klassen</w:t>
+      </w:r>
+      <w:r>
+        <w:t xml:space="preserve">. Einem Model für jede Datenbank und einem dazugehörigem </w:t>
+      </w:r>
+      <w:r>
+        <w:t>Repository</w:t>
+      </w:r>
+      <w:r>
+        <w:t>.</w:t>
+      </w:r>
+    </w:p>
+    <w:p>
+      <w:pPr>
+        <w:pStyle w:val="berschrift2"/>
+      </w:pPr>
+      <w:bookmarkStart w:id="12" w:name="_Toc16258247"/>
+      <w:r>
+        <w:t>Modelklasse</w:t>
+      </w:r>
+      <w:bookmarkEnd w:id="12"/>
+    </w:p>
+    <w:p>
+      <w:r>
+        <w:t>Ein Model besteht ausschliesslich aus Variablen und den dazugehörigen Getter und Setter Methoden.</w:t>
+      </w:r>
+    </w:p>
+    <w:p>
+      <w:pPr>
+        <w:pStyle w:val="berschrift2"/>
+      </w:pPr>
+      <w:bookmarkStart w:id="13" w:name="_Toc16258248"/>
+      <w:r>
+        <w:t>Repository</w:t>
+      </w:r>
+      <w:bookmarkEnd w:id="13"/>
+    </w:p>
+    <w:p>
+      <w:r>
+        <w:t xml:space="preserve">Ein Repository selektiert Daten von der Datenbank und erzeugt mit den Daten davon </w:t>
+      </w:r>
+      <w:r>
+        <w:t>ein Model/mehrere Modelle und gibt diese zurück.</w:t>
+      </w:r>
+    </w:p>
+    <w:p>
+      <w:pPr>
+        <w:pStyle w:val="berschrift3"/>
+      </w:pPr>
+      <w:bookmarkStart w:id="14" w:name="_Toc16258249"/>
+      <w:proofErr w:type="spellStart"/>
+      <w:r>
+        <w:t>AbstractRepository</w:t>
+      </w:r>
+      <w:bookmarkEnd w:id="14"/>
+      <w:proofErr w:type="spellEnd"/>
+    </w:p>
+    <w:p>
+      <w:r>
+        <w:t xml:space="preserve">Jedes Repository erbt von der Klasse </w:t>
+      </w:r>
+      <w:proofErr w:type="spellStart"/>
+      <w:r>
+        <w:t>AbstractRepository</w:t>
+      </w:r>
+      <w:proofErr w:type="spellEnd"/>
+      <w:r>
+        <w:t xml:space="preserve">. Diese Klasse stellt Funktionen für alle </w:t>
+      </w:r>
+      <w:proofErr w:type="spellStart"/>
+      <w:r>
+        <w:t>Repositorys</w:t>
+      </w:r>
+      <w:proofErr w:type="spellEnd"/>
+      <w:r>
+        <w:t xml:space="preserve"> zur Verfügung.</w:t>
+      </w:r>
+    </w:p>
+    <w:p>
+      <w:pPr>
+        <w:pStyle w:val="berschrift4"/>
+      </w:pPr>
+      <w:r>
+        <w:t>Globale Variablen</w:t>
+      </w:r>
+    </w:p>
+    <w:tbl>
+      <w:tblPr>
+        <w:tblStyle w:val="Tabellenraster"/>
+        <w:tblW w:w="0" w:type="auto"/>
+        <w:tblLook w:val="04A0" w:firstRow="1" w:lastRow="0" w:firstColumn="1" w:lastColumn="0" w:noHBand="0" w:noVBand="1"/>
+      </w:tblPr>
+      <w:tblGrid>
+        <w:gridCol w:w="3020"/>
+        <w:gridCol w:w="3021"/>
+        <w:gridCol w:w="3021"/>
+      </w:tblGrid>
+      <w:tr>
+        <w:tc>
+          <w:tcPr>
+            <w:tcW w:w="3020" w:type="dxa"/>
+          </w:tcPr>
+          <w:p>
+            <w:proofErr w:type="spellStart"/>
+            <w:r>
+              <w:t>table</w:t>
+            </w:r>
+            <w:proofErr w:type="spellEnd"/>
+          </w:p>
+        </w:tc>
+        <w:tc>
+          <w:tcPr>
+            <w:tcW w:w="3021" w:type="dxa"/>
+          </w:tcPr>
+          <w:p>
+            <w:proofErr w:type="spellStart"/>
+            <w:r>
+              <w:t>protected</w:t>
+            </w:r>
+            <w:proofErr w:type="spellEnd"/>
+          </w:p>
+        </w:tc>
+        <w:tc>
+          <w:tcPr>
+            <w:tcW w:w="3021" w:type="dxa"/>
+          </w:tcPr>
+          <w:p>
+            <w:proofErr w:type="spellStart"/>
+            <w:r>
+              <w:t>string</w:t>
+            </w:r>
+            <w:proofErr w:type="spellEnd"/>
+          </w:p>
+        </w:tc>
+      </w:tr>
+      <w:tr>
+        <w:tc>
+          <w:tcPr>
+            <w:tcW w:w="3020" w:type="dxa"/>
+          </w:tcPr>
+          <w:p>
+            <w:proofErr w:type="spellStart"/>
+            <w:r>
+              <w:t>model</w:t>
+            </w:r>
+            <w:proofErr w:type="spellEnd"/>
+          </w:p>
+        </w:tc>
+        <w:tc>
+          <w:tcPr>
+            <w:tcW w:w="3021" w:type="dxa"/>
+          </w:tcPr>
+          <w:p>
+            <w:proofErr w:type="spellStart"/>
+            <w:r>
+              <w:t>protected</w:t>
+            </w:r>
+            <w:proofErr w:type="spellEnd"/>
+          </w:p>
+        </w:tc>
+        <w:tc>
+          <w:tcPr>
+            <w:tcW w:w="3021" w:type="dxa"/>
+          </w:tcPr>
+          <w:p>
+            <w:proofErr w:type="spellStart"/>
+            <w:r>
+              <w:t>string</w:t>
+            </w:r>
+            <w:proofErr w:type="spellEnd"/>
+          </w:p>
+        </w:tc>
+      </w:tr>
+    </w:tbl>
+    <w:p>
+      <w:pPr>
+        <w:pStyle w:val="berschrift4"/>
+      </w:pPr>
+      <w:r>
+        <w:t xml:space="preserve">Methoden </w:t>
+      </w:r>
+      <w:proofErr w:type="spellStart"/>
+      <w:r>
+        <w:t>AbstractController</w:t>
+      </w:r>
+      <w:proofErr w:type="spellEnd"/>
+    </w:p>
+    <w:tbl>
+      <w:tblPr>
+        <w:tblStyle w:val="Tabellenraster"/>
+        <w:tblW w:w="0" w:type="auto"/>
+        <w:tblLook w:val="04A0" w:firstRow="1" w:lastRow="0" w:firstColumn="1" w:lastColumn="0" w:noHBand="0" w:noVBand="1"/>
+      </w:tblPr>
+      <w:tblGrid>
+        <w:gridCol w:w="2265"/>
+        <w:gridCol w:w="2265"/>
+        <w:gridCol w:w="2266"/>
+        <w:gridCol w:w="2266"/>
+      </w:tblGrid>
+      <w:tr>
+        <w:tc>
+          <w:tcPr>
+            <w:tcW w:w="2265" w:type="dxa"/>
+          </w:tcPr>
+          <w:p>
+            <w:proofErr w:type="spellStart"/>
+            <w:r>
+              <w:t>getByUid</w:t>
+            </w:r>
+            <w:proofErr w:type="spellEnd"/>
+          </w:p>
+        </w:tc>
+        <w:tc>
+          <w:tcPr>
+            <w:tcW w:w="2265" w:type="dxa"/>
+          </w:tcPr>
+          <w:p>
+            <w:proofErr w:type="spellStart"/>
+            <w:r>
+              <w:t>public</w:t>
+            </w:r>
+            <w:proofErr w:type="spellEnd"/>
+          </w:p>
+        </w:tc>
+        <w:tc>
+          <w:tcPr>
+            <w:tcW w:w="2266" w:type="dxa"/>
+          </w:tcPr>
+          <w:p>
+            <w:proofErr w:type="spellStart"/>
+            <w:r>
+              <w:t>uid:int</w:t>
+            </w:r>
+            <w:proofErr w:type="spellEnd"/>
+          </w:p>
+        </w:tc>
+        <w:tc>
+          <w:tcPr>
+            <w:tcW w:w="2266" w:type="dxa"/>
+          </w:tcPr>
+          <w:p>
+            <w:proofErr w:type="spellStart"/>
+            <w:proofErr w:type="gramStart"/>
+            <w:r>
+              <w:t>element:object</w:t>
+            </w:r>
+            <w:proofErr w:type="spellEnd"/>
+            <w:proofErr w:type="gramEnd"/>
+          </w:p>
+        </w:tc>
+      </w:tr>
+      <w:tr>
+        <w:tc>
+          <w:tcPr>
+            <w:tcW w:w="2265" w:type="dxa"/>
+          </w:tcPr>
+          <w:p>
+            <w:proofErr w:type="spellStart"/>
+            <w:r>
+              <w:t>dynamicModelCreate</w:t>
+            </w:r>
+            <w:proofErr w:type="spellEnd"/>
+          </w:p>
+        </w:tc>
+        <w:tc>
+          <w:tcPr>
+            <w:tcW w:w="2265" w:type="dxa"/>
+          </w:tcPr>
+          <w:p>
+            <w:proofErr w:type="spellStart"/>
+            <w:r>
+              <w:t>protected</w:t>
+            </w:r>
+            <w:proofErr w:type="spellEnd"/>
+          </w:p>
+        </w:tc>
+        <w:tc>
+          <w:tcPr>
+            <w:tcW w:w="2266" w:type="dxa"/>
+          </w:tcPr>
+          <w:p>
+            <w:proofErr w:type="spellStart"/>
+            <w:proofErr w:type="gramStart"/>
+            <w:r>
+              <w:t>data:array</w:t>
+            </w:r>
+            <w:proofErr w:type="spellEnd"/>
+            <w:proofErr w:type="gramEnd"/>
+          </w:p>
+        </w:tc>
+        <w:tc>
+          <w:tcPr>
+            <w:tcW w:w="2266" w:type="dxa"/>
+          </w:tcPr>
+          <w:p/>
+        </w:tc>
+      </w:tr>
+    </w:tbl>
+    <w:p>
+      <w:pPr>
+        <w:rPr>
+          <w:rFonts w:eastAsiaTheme="majorEastAsia" w:cstheme="minorHAnsi"/>
+          <w:b/>
+          <w:bCs/>
+          <w:color w:val="000000" w:themeColor="text1"/>
+          <w:sz w:val="36"/>
+          <w:szCs w:val="36"/>
+        </w:rPr>
+      </w:pPr>
+      <w:r>
+        <w:rPr>
+          <w:rFonts w:cstheme="minorHAnsi"/>
+        </w:rPr>
+        <w:br w:type="page"/>
+      </w:r>
+    </w:p>
+    <w:p>
+      <w:pPr>
+        <w:pStyle w:val="berschrift4"/>
+      </w:pPr>
+      <w:proofErr w:type="spellStart"/>
+      <w:r>
+        <w:lastRenderedPageBreak/>
+        <w:t>Nassi</w:t>
+      </w:r>
+      <w:proofErr w:type="spellEnd"/>
+      <w:r>
+        <w:t xml:space="preserve"> Schneidermann </w:t>
+      </w:r>
+      <w:proofErr w:type="spellStart"/>
+      <w:r>
+        <w:t>dynamicModelCreate</w:t>
+      </w:r>
+      <w:proofErr w:type="spellEnd"/>
+    </w:p>
+    <w:p>
+      <w:r>
+        <w:rPr>
+          <w:noProof/>
+        </w:rPr>
+        <w:drawing>
+          <wp:inline distT="0" distB="0" distL="0" distR="0" wp14:anchorId="5A11AA27" wp14:editId="0785FBEE">
+            <wp:extent cx="6010275" cy="4516008"/>
+            <wp:effectExtent l="0" t="0" r="0" b="0"/>
+            <wp:docPr id="5" name="Grafik 5"/>
+            <wp:cNvGraphicFramePr>
+              <a:graphicFrameLocks xmlns:a="http://schemas.openxmlformats.org/drawingml/2006/main" noChangeAspect="1"/>
+            </wp:cNvGraphicFramePr>
+            <a:graphic xmlns:a="http://schemas.openxmlformats.org/drawingml/2006/main">
+              <a:graphicData uri="http://schemas.openxmlformats.org/drawingml/2006/picture">
+                <pic:pic xmlns:pic="http://schemas.openxmlformats.org/drawingml/2006/picture">
+                  <pic:nvPicPr>
+                    <pic:cNvPr id="5" name="dynamicModelCreate.svg"/>
+                    <pic:cNvPicPr/>
+                  </pic:nvPicPr>
+                  <pic:blipFill>
+                    <a:blip r:embed="rId11">
+                      <a:extLst>
+                        <a:ext uri="{28A0092B-C50C-407E-A947-70E740481C1C}">
+                          <a14:useLocalDpi xmlns:a14="http://schemas.microsoft.com/office/drawing/2010/main" val="0"/>
+                        </a:ext>
+                        <a:ext uri="{96DAC541-7B7A-43D3-8B79-37D633B846F1}">
+                          <asvg:svgBlip xmlns:asvg="http://schemas.microsoft.com/office/drawing/2016/SVG/main" r:embed="rId12"/>
+                        </a:ext>
+                      </a:extLst>
+                    </a:blip>
+                    <a:stretch>
+                      <a:fillRect/>
+                    </a:stretch>
+                  </pic:blipFill>
+                  <pic:spPr>
+                    <a:xfrm>
+                      <a:off x="0" y="0"/>
+                      <a:ext cx="6058601" cy="4552319"/>
+                    </a:xfrm>
+                    <a:prstGeom prst="rect">
+                      <a:avLst/>
+                    </a:prstGeom>
+                  </pic:spPr>
+                </pic:pic>
+              </a:graphicData>
+            </a:graphic>
+          </wp:inline>
+        </w:drawing>
+      </w:r>
+    </w:p>
+    <w:p>
+      <w:pPr>
+        <w:rPr>
+          <w:rFonts w:eastAsiaTheme="majorEastAsia" w:cstheme="minorHAnsi"/>
+          <w:b/>
+          <w:bCs/>
+          <w:color w:val="000000" w:themeColor="text1"/>
+          <w:sz w:val="36"/>
+          <w:szCs w:val="36"/>
+        </w:rPr>
+      </w:pPr>
+      <w:r>
+        <w:rPr>
+          <w:rFonts w:cstheme="minorHAnsi"/>
+        </w:rPr>
+        <w:br w:type="page"/>
+      </w:r>
+    </w:p>
+    <w:p>
+      <w:pPr>
+        <w:pStyle w:val="berschrift1"/>
+        <w:rPr>
+          <w:rFonts w:asciiTheme="minorHAnsi" w:hAnsiTheme="minorHAnsi" w:cstheme="minorHAnsi"/>
+        </w:rPr>
+      </w:pPr>
+      <w:bookmarkStart w:id="15" w:name="_Toc16258250"/>
+      <w:r>
+        <w:rPr>
+          <w:rFonts w:asciiTheme="minorHAnsi" w:hAnsiTheme="minorHAnsi" w:cstheme="minorHAnsi"/>
+        </w:rPr>
+        <w:lastRenderedPageBreak/>
         <w:t>Ordnerstruktur</w:t>
       </w:r>
+      <w:bookmarkEnd w:id="15"/>
     </w:p>
     <w:p>
       <w:pPr>
@@ -2140,7 +3794,21 @@
         <w:rPr>
           <w:rFonts w:cstheme="minorHAnsi"/>
         </w:rPr>
-        <w:t>Die Ordnerstuktur ist sehr einfach aufgebaut. Es unterscheidet zwischen Core und Modulen, welche die einzelnen Ansichten darstellen.</w:t>
+        <w:t xml:space="preserve">Die </w:t>
+      </w:r>
+      <w:proofErr w:type="spellStart"/>
+      <w:r>
+        <w:rPr>
+          <w:rFonts w:cstheme="minorHAnsi"/>
+        </w:rPr>
+        <w:t>Ordnerstuktur</w:t>
+      </w:r>
+      <w:proofErr w:type="spellEnd"/>
+      <w:r>
+        <w:rPr>
+          <w:rFonts w:cstheme="minorHAnsi"/>
+        </w:rPr>
+        <w:t xml:space="preserve"> ist sehr einfach aufgebaut. Es unterscheidet zwischen Core und Modulen, welche die einzelnen Ansichten darstellen.</w:t>
       </w:r>
     </w:p>
     <w:p>
@@ -2158,7 +3826,6 @@
         <w:rPr>
           <w:rFonts w:cstheme="minorHAnsi"/>
         </w:rPr>
-        <w:lastRenderedPageBreak/>
         <w:t>root</w:t>
       </w:r>
     </w:p>
@@ -2173,12 +3840,14 @@
           <w:rFonts w:cstheme="minorHAnsi"/>
         </w:rPr>
       </w:pPr>
+      <w:proofErr w:type="spellStart"/>
       <w:r>
         <w:rPr>
           <w:rFonts w:cstheme="minorHAnsi"/>
         </w:rPr>
         <w:t>core</w:t>
       </w:r>
+      <w:proofErr w:type="spellEnd"/>
     </w:p>
     <w:p>
       <w:pPr>
@@ -2191,12 +3860,14 @@
           <w:rFonts w:cstheme="minorHAnsi"/>
         </w:rPr>
       </w:pPr>
+      <w:proofErr w:type="spellStart"/>
       <w:r>
         <w:rPr>
           <w:rFonts w:cstheme="minorHAnsi"/>
         </w:rPr>
         <w:t>view</w:t>
       </w:r>
+      <w:proofErr w:type="spellEnd"/>
     </w:p>
     <w:p>
       <w:pPr>
@@ -2209,12 +3880,14 @@
           <w:rFonts w:cstheme="minorHAnsi"/>
         </w:rPr>
       </w:pPr>
+      <w:proofErr w:type="spellStart"/>
       <w:r>
         <w:rPr>
           <w:rFonts w:cstheme="minorHAnsi"/>
         </w:rPr>
         <w:t>dispatcher</w:t>
       </w:r>
+      <w:proofErr w:type="spellEnd"/>
     </w:p>
     <w:p>
       <w:pPr>
@@ -2227,12 +3900,34 @@
           <w:rFonts w:cstheme="minorHAnsi"/>
         </w:rPr>
       </w:pPr>
+      <w:proofErr w:type="spellStart"/>
       <w:r>
         <w:rPr>
           <w:rFonts w:cstheme="minorHAnsi"/>
         </w:rPr>
         <w:t>database</w:t>
       </w:r>
+      <w:proofErr w:type="spellEnd"/>
+    </w:p>
+    <w:p>
+      <w:pPr>
+        <w:pStyle w:val="Listenabsatz"/>
+        <w:numPr>
+          <w:ilvl w:val="2"/>
+          <w:numId w:val="11"/>
+        </w:numPr>
+        <w:rPr>
+          <w:rFonts w:cstheme="minorHAnsi"/>
+        </w:rPr>
+      </w:pPr>
+      <w:proofErr w:type="spellStart"/>
+      <w:r>
+        <w:rPr>
+          <w:rFonts w:cstheme="minorHAnsi"/>
+        </w:rPr>
+        <w:t>controller</w:t>
+      </w:r>
+      <w:proofErr w:type="spellEnd"/>
     </w:p>
     <w:p>
       <w:pPr>
@@ -2245,12 +3940,14 @@
           <w:rFonts w:cstheme="minorHAnsi"/>
         </w:rPr>
       </w:pPr>
+      <w:proofErr w:type="spellStart"/>
       <w:r>
         <w:rPr>
           <w:rFonts w:cstheme="minorHAnsi"/>
         </w:rPr>
         <w:t>module</w:t>
       </w:r>
+      <w:proofErr w:type="spellEnd"/>
     </w:p>
     <w:p>
       <w:pPr>
@@ -2263,12 +3960,14 @@
           <w:rFonts w:cstheme="minorHAnsi"/>
         </w:rPr>
       </w:pPr>
+      <w:proofErr w:type="spellStart"/>
       <w:r>
         <w:rPr>
           <w:rFonts w:cstheme="minorHAnsi"/>
         </w:rPr>
         <w:t>dashboard</w:t>
       </w:r>
+      <w:proofErr w:type="spellEnd"/>
     </w:p>
     <w:p>
       <w:pPr>
@@ -2281,12 +3980,14 @@
           <w:rFonts w:cstheme="minorHAnsi"/>
         </w:rPr>
       </w:pPr>
+      <w:proofErr w:type="spellStart"/>
       <w:r>
         <w:rPr>
           <w:rFonts w:cstheme="minorHAnsi"/>
         </w:rPr>
         <w:t>controller</w:t>
       </w:r>
+      <w:proofErr w:type="spellEnd"/>
     </w:p>
     <w:p>
       <w:pPr>
@@ -2335,12 +4036,14 @@
           <w:rFonts w:cstheme="minorHAnsi"/>
         </w:rPr>
       </w:pPr>
+      <w:proofErr w:type="spellStart"/>
       <w:r>
         <w:rPr>
           <w:rFonts w:cstheme="minorHAnsi"/>
         </w:rPr>
         <w:t>pdf</w:t>
       </w:r>
+      <w:proofErr w:type="spellEnd"/>
     </w:p>
     <w:p>
       <w:pPr>
@@ -2383,6 +4086,7 @@
                 <w:bCs/>
               </w:rPr>
             </w:pPr>
+            <w:proofErr w:type="spellStart"/>
             <w:r>
               <w:rPr>
                 <w:rFonts w:cstheme="minorHAnsi"/>
@@ -2391,6 +4095,7 @@
               </w:rPr>
               <w:t>core</w:t>
             </w:r>
+            <w:proofErr w:type="spellEnd"/>
           </w:p>
         </w:tc>
         <w:tc>
@@ -2427,12 +4132,14 @@
                 <w:rFonts w:cstheme="minorHAnsi"/>
               </w:rPr>
             </w:pPr>
+            <w:proofErr w:type="spellStart"/>
             <w:r>
               <w:rPr>
                 <w:rFonts w:cstheme="minorHAnsi"/>
               </w:rPr>
               <w:t>view</w:t>
             </w:r>
+            <w:proofErr w:type="spellEnd"/>
           </w:p>
         </w:tc>
         <w:tc>
@@ -2465,12 +4172,14 @@
                 <w:rFonts w:cstheme="minorHAnsi"/>
               </w:rPr>
             </w:pPr>
+            <w:proofErr w:type="spellStart"/>
             <w:r>
               <w:rPr>
                 <w:rFonts w:cstheme="minorHAnsi"/>
               </w:rPr>
               <w:t>dispatcher</w:t>
             </w:r>
+            <w:proofErr w:type="spellEnd"/>
           </w:p>
         </w:tc>
         <w:tc>
@@ -2511,6 +4220,7 @@
                 <w:bCs/>
               </w:rPr>
             </w:pPr>
+            <w:proofErr w:type="spellStart"/>
             <w:r>
               <w:rPr>
                 <w:rFonts w:cstheme="minorHAnsi"/>
@@ -2519,6 +4229,7 @@
               </w:rPr>
               <w:t>module</w:t>
             </w:r>
+            <w:proofErr w:type="spellEnd"/>
           </w:p>
         </w:tc>
         <w:tc>
@@ -2557,6 +4268,7 @@
                 <w:bCs/>
               </w:rPr>
             </w:pPr>
+            <w:proofErr w:type="spellStart"/>
             <w:r>
               <w:rPr>
                 <w:rFonts w:cstheme="minorHAnsi"/>
@@ -2565,6 +4277,7 @@
               </w:rPr>
               <w:t>utitlities</w:t>
             </w:r>
+            <w:proofErr w:type="spellEnd"/>
           </w:p>
         </w:tc>
         <w:tc>
@@ -2585,7 +4298,25 @@
                 <w:b/>
                 <w:bCs/>
               </w:rPr>
-              <w:t>Klassen welche spezielle Funktionen zur Verfügung stellen</w:t>
+              <w:t xml:space="preserve">Klassen </w:t>
+            </w:r>
+            <w:proofErr w:type="gramStart"/>
+            <w:r>
+              <w:rPr>
+                <w:rFonts w:cstheme="minorHAnsi"/>
+                <w:b/>
+                <w:bCs/>
+              </w:rPr>
+              <w:t>welche spezielle Funktionen</w:t>
+            </w:r>
+            <w:proofErr w:type="gramEnd"/>
+            <w:r>
+              <w:rPr>
+                <w:rFonts w:cstheme="minorHAnsi"/>
+                <w:b/>
+                <w:bCs/>
+              </w:rPr>
+              <w:t xml:space="preserve"> zur Verfügung stellen</w:t>
             </w:r>
           </w:p>
         </w:tc>
@@ -2599,8 +4330,8 @@
       </w:pPr>
     </w:p>
     <w:sectPr>
-      <w:headerReference w:type="default" r:id="rId11"/>
-      <w:footerReference w:type="default" r:id="rId12"/>
+      <w:headerReference w:type="default" r:id="rId13"/>
+      <w:footerReference w:type="default" r:id="rId14"/>
       <w:pgSz w:w="11906" w:h="16838"/>
       <w:pgMar w:top="1417" w:right="1417" w:bottom="1134" w:left="1417" w:header="708" w:footer="708" w:gutter="0"/>
       <w:pgNumType w:start="0"/>
@@ -3622,7 +5353,6 @@
     <w:next w:val="Standard"/>
     <w:link w:val="berschrift4Zchn"/>
     <w:uiPriority w:val="9"/>
-    <w:semiHidden/>
     <w:unhideWhenUsed/>
     <w:qFormat/>
     <w:rsid w:val="00CA1791"/>
@@ -3872,7 +5602,6 @@
     <w:basedOn w:val="Absatz-Standardschriftart"/>
     <w:link w:val="berschrift4"/>
     <w:uiPriority w:val="9"/>
-    <w:semiHidden/>
     <w:rsid w:val="00CA1791"/>
     <w:rPr>
       <w:rFonts w:asciiTheme="majorHAnsi" w:eastAsiaTheme="majorEastAsia" w:hAnsiTheme="majorHAnsi" w:cstheme="majorBidi"/>
@@ -4651,7 +6380,7 @@
 </file>
 
 <file path=customXml/itemProps1.xml><?xml version="1.0" encoding="utf-8"?>
-<ds:datastoreItem xmlns:ds="http://schemas.openxmlformats.org/officeDocument/2006/customXml" ds:itemID="{37CBE8FD-2142-4FE5-9C53-EC804A790585}">
+<ds:datastoreItem xmlns:ds="http://schemas.openxmlformats.org/officeDocument/2006/customXml" ds:itemID="{E4BFA9A0-D765-45ED-81A1-FC24538AE30D}">
   <ds:schemaRefs>
     <ds:schemaRef ds:uri="http://schemas.openxmlformats.org/officeDocument/2006/bibliography"/>
   </ds:schemaRefs>

</xml_diff>

<commit_message>
[TASK] Add external files
</commit_message>
<xml_diff>
--- a/documentation/10_concept/object_oriented_design.docx
+++ b/documentation/10_concept/object_oriented_design.docx
@@ -1725,8 +1725,6 @@
         </w:rPr>
         <w:fldChar w:fldCharType="end"/>
       </w:r>
-      <w:bookmarkStart w:id="1" w:name="_GoBack"/>
-      <w:bookmarkEnd w:id="1"/>
     </w:p>
     <w:p>
       <w:pPr>
@@ -1751,7 +1749,7 @@
           <w:rFonts w:asciiTheme="minorHAnsi" w:hAnsiTheme="minorHAnsi" w:cstheme="minorHAnsi"/>
         </w:rPr>
       </w:pPr>
-      <w:bookmarkStart w:id="2" w:name="_Toc16258237"/>
+      <w:bookmarkStart w:id="1" w:name="_Toc16258237"/>
       <w:r>
         <w:rPr>
           <w:rFonts w:asciiTheme="minorHAnsi" w:hAnsiTheme="minorHAnsi" w:cstheme="minorHAnsi"/>
@@ -1759,36 +1757,36 @@
         <w:lastRenderedPageBreak/>
         <w:t>MVC – Pattern</w:t>
       </w:r>
+      <w:bookmarkEnd w:id="1"/>
+    </w:p>
+    <w:p>
+      <w:pPr>
+        <w:rPr>
+          <w:rFonts w:cstheme="minorHAnsi"/>
+        </w:rPr>
+      </w:pPr>
+      <w:r>
+        <w:rPr>
+          <w:rFonts w:cstheme="minorHAnsi"/>
+        </w:rPr>
+        <w:t>Für die Umsetzung der Anwendung wird das MVC Pattern benutzt, es ist sehr weit verbreitet und bei Webanwendungen das meist benutzte Pattern.</w:t>
+      </w:r>
+    </w:p>
+    <w:p>
+      <w:pPr>
+        <w:pStyle w:val="berschrift2"/>
+        <w:rPr>
+          <w:rFonts w:asciiTheme="minorHAnsi" w:hAnsiTheme="minorHAnsi" w:cstheme="minorHAnsi"/>
+        </w:rPr>
+      </w:pPr>
+      <w:bookmarkStart w:id="2" w:name="_Toc16258238"/>
+      <w:r>
+        <w:rPr>
+          <w:rFonts w:asciiTheme="minorHAnsi" w:hAnsiTheme="minorHAnsi" w:cstheme="minorHAnsi"/>
+        </w:rPr>
+        <w:t>Dispatcher</w:t>
+      </w:r>
       <w:bookmarkEnd w:id="2"/>
-    </w:p>
-    <w:p>
-      <w:pPr>
-        <w:rPr>
-          <w:rFonts w:cstheme="minorHAnsi"/>
-        </w:rPr>
-      </w:pPr>
-      <w:r>
-        <w:rPr>
-          <w:rFonts w:cstheme="minorHAnsi"/>
-        </w:rPr>
-        <w:t>Für die Umsetzung der Anwendung wird das MVC Pattern benutzt, es ist sehr weit verbreitet und bei Webanwendungen das meist benutzte Pattern.</w:t>
-      </w:r>
-    </w:p>
-    <w:p>
-      <w:pPr>
-        <w:pStyle w:val="berschrift2"/>
-        <w:rPr>
-          <w:rFonts w:asciiTheme="minorHAnsi" w:hAnsiTheme="minorHAnsi" w:cstheme="minorHAnsi"/>
-        </w:rPr>
-      </w:pPr>
-      <w:bookmarkStart w:id="3" w:name="_Toc16258238"/>
-      <w:r>
-        <w:rPr>
-          <w:rFonts w:asciiTheme="minorHAnsi" w:hAnsiTheme="minorHAnsi" w:cstheme="minorHAnsi"/>
-        </w:rPr>
-        <w:t>Dispatcher</w:t>
-      </w:r>
-      <w:bookmarkEnd w:id="3"/>
     </w:p>
     <w:p>
       <w:pPr>
@@ -1823,7 +1821,6 @@
           <w:lang w:val="fr-CH"/>
         </w:rPr>
       </w:pPr>
-      <w:proofErr w:type="gramStart"/>
       <w:r>
         <w:rPr>
           <w:rFonts w:cstheme="minorHAnsi"/>
@@ -1831,7 +1828,6 @@
         </w:rPr>
         <w:t>index.php?</w:t>
       </w:r>
-      <w:proofErr w:type="gramEnd"/>
       <w:r>
         <w:rPr>
           <w:rFonts w:cstheme="minorHAnsi"/>
@@ -1846,14 +1842,7 @@
           <w:rFonts w:cstheme="minorHAnsi"/>
           <w:lang w:val="fr-CH"/>
         </w:rPr>
-        <w:t>=</w:t>
-      </w:r>
-      <w:r>
-        <w:rPr>
-          <w:rFonts w:cstheme="minorHAnsi"/>
-          <w:lang w:val="fr-CH"/>
-        </w:rPr>
-        <w:t>dashboard&amp;</w:t>
+        <w:t>=dashboard&amp;</w:t>
       </w:r>
       <w:r>
         <w:rPr>
@@ -2125,11 +2114,11 @@
       <w:pPr>
         <w:pStyle w:val="berschrift2"/>
       </w:pPr>
-      <w:bookmarkStart w:id="4" w:name="_Toc16258239"/>
+      <w:bookmarkStart w:id="3" w:name="_Toc16258239"/>
       <w:r>
         <w:t>Globale Variablen</w:t>
       </w:r>
-      <w:bookmarkEnd w:id="4"/>
+      <w:bookmarkEnd w:id="3"/>
     </w:p>
     <w:tbl>
       <w:tblPr>
@@ -2291,11 +2280,11 @@
       <w:pPr>
         <w:pStyle w:val="berschrift2"/>
       </w:pPr>
-      <w:bookmarkStart w:id="5" w:name="_Toc16258240"/>
+      <w:bookmarkStart w:id="4" w:name="_Toc16258240"/>
       <w:r>
         <w:t>Methoden Dispatcher</w:t>
       </w:r>
-      <w:bookmarkEnd w:id="5"/>
+      <w:bookmarkEnd w:id="4"/>
     </w:p>
     <w:tbl>
       <w:tblPr>
@@ -2340,12 +2329,10 @@
           </w:tcPr>
           <w:p>
             <w:proofErr w:type="spellStart"/>
-            <w:proofErr w:type="gramStart"/>
             <w:r>
               <w:t>module:string</w:t>
             </w:r>
             <w:proofErr w:type="spellEnd"/>
-            <w:proofErr w:type="gramEnd"/>
           </w:p>
         </w:tc>
         <w:tc>
@@ -2430,12 +2417,10 @@
           </w:tcPr>
           <w:p>
             <w:proofErr w:type="spellStart"/>
-            <w:proofErr w:type="gramStart"/>
             <w:r>
               <w:t>controller:string</w:t>
             </w:r>
             <w:proofErr w:type="spellEnd"/>
-            <w:proofErr w:type="gramEnd"/>
           </w:p>
         </w:tc>
         <w:tc>
@@ -2520,12 +2505,10 @@
           </w:tcPr>
           <w:p>
             <w:proofErr w:type="spellStart"/>
-            <w:proofErr w:type="gramStart"/>
             <w:r>
               <w:t>action:string</w:t>
             </w:r>
             <w:proofErr w:type="spellEnd"/>
-            <w:proofErr w:type="gramEnd"/>
           </w:p>
         </w:tc>
         <w:tc>
@@ -2698,12 +2681,10 @@
           </w:tcPr>
           <w:p>
             <w:proofErr w:type="spellStart"/>
-            <w:proofErr w:type="gramStart"/>
             <w:r>
               <w:t>module:string</w:t>
             </w:r>
             <w:proofErr w:type="spellEnd"/>
-            <w:proofErr w:type="gramEnd"/>
             <w:r>
               <w:br/>
             </w:r>
@@ -2774,12 +2755,10 @@
           </w:tcPr>
           <w:p>
             <w:proofErr w:type="spellStart"/>
-            <w:proofErr w:type="gramStart"/>
             <w:r>
               <w:t>module:string</w:t>
             </w:r>
             <w:proofErr w:type="spellEnd"/>
-            <w:proofErr w:type="gramEnd"/>
             <w:r>
               <w:br/>
             </w:r>
@@ -2842,12 +2821,10 @@
           </w:tcPr>
           <w:p>
             <w:proofErr w:type="spellStart"/>
-            <w:proofErr w:type="gramStart"/>
             <w:r>
               <w:t>module:string</w:t>
             </w:r>
             <w:proofErr w:type="spellEnd"/>
-            <w:proofErr w:type="gramEnd"/>
             <w:r>
               <w:br/>
             </w:r>
@@ -2897,7 +2874,7 @@
       <w:pPr>
         <w:pStyle w:val="berschrift3"/>
       </w:pPr>
-      <w:bookmarkStart w:id="6" w:name="_Toc16258241"/>
+      <w:bookmarkStart w:id="5" w:name="_Toc16258241"/>
       <w:proofErr w:type="spellStart"/>
       <w:r>
         <w:lastRenderedPageBreak/>
@@ -2907,7 +2884,7 @@
       <w:r>
         <w:t xml:space="preserve"> Schneidermann Dispatcher</w:t>
       </w:r>
-      <w:bookmarkEnd w:id="6"/>
+      <w:bookmarkEnd w:id="5"/>
     </w:p>
     <w:p>
       <w:pPr>
@@ -2991,7 +2968,7 @@
           <w:rFonts w:asciiTheme="minorHAnsi" w:hAnsiTheme="minorHAnsi" w:cstheme="minorHAnsi"/>
         </w:rPr>
       </w:pPr>
-      <w:bookmarkStart w:id="7" w:name="_Toc16258242"/>
+      <w:bookmarkStart w:id="6" w:name="_Toc16258242"/>
       <w:r>
         <w:rPr>
           <w:rFonts w:asciiTheme="minorHAnsi" w:hAnsiTheme="minorHAnsi" w:cstheme="minorHAnsi"/>
@@ -2999,21 +2976,35 @@
         <w:lastRenderedPageBreak/>
         <w:t>Controller</w:t>
       </w:r>
+      <w:bookmarkEnd w:id="6"/>
+    </w:p>
+    <w:p>
+      <w:r>
+        <w:t xml:space="preserve">Die Controller sind immer auf ihre jeweilige Ausgabe zugeschnitten. Sie bestehen </w:t>
+      </w:r>
+      <w:r>
+        <w:t>mindestens aus einem Konstruktor und einer Action.</w:t>
+      </w:r>
+    </w:p>
+    <w:p>
+      <w:pPr>
+        <w:pStyle w:val="berschrift2"/>
+      </w:pPr>
+      <w:bookmarkStart w:id="7" w:name="_Toc16258243"/>
+      <w:proofErr w:type="spellStart"/>
+      <w:r>
+        <w:t>A</w:t>
+      </w:r>
+      <w:r>
+        <w:t>bstractController</w:t>
+      </w:r>
       <w:bookmarkEnd w:id="7"/>
-    </w:p>
-    <w:p>
-      <w:r>
-        <w:t xml:space="preserve">Die Controller sind immer auf ihre jeweilige Ausgabe zugeschnitten. Sie bestehen </w:t>
-      </w:r>
-      <w:r>
-        <w:t>mindestens aus einem Konstruktor und einer Action.</w:t>
-      </w:r>
-    </w:p>
-    <w:p>
-      <w:pPr>
-        <w:pStyle w:val="berschrift2"/>
-      </w:pPr>
-      <w:bookmarkStart w:id="8" w:name="_Toc16258243"/>
+      <w:proofErr w:type="spellEnd"/>
+    </w:p>
+    <w:p>
+      <w:r>
+        <w:t xml:space="preserve">Alle Controller erben von der Klasse </w:t>
+      </w:r>
       <w:proofErr w:type="spellStart"/>
       <w:r>
         <w:t>A</w:t>
@@ -3021,45 +3012,31 @@
       <w:r>
         <w:t>bstractController</w:t>
       </w:r>
+      <w:proofErr w:type="spellEnd"/>
+      <w:r>
+        <w:t xml:space="preserve">. Die </w:t>
+      </w:r>
+      <w:proofErr w:type="spellStart"/>
+      <w:r>
+        <w:t>A</w:t>
+      </w:r>
+      <w:r>
+        <w:t>bstractController</w:t>
+      </w:r>
+      <w:proofErr w:type="spellEnd"/>
+      <w:r>
+        <w:t xml:space="preserve"> Klasse stellt den Controllern Methoden für das Frontendrendering zu Verfügung.</w:t>
+      </w:r>
+    </w:p>
+    <w:p>
+      <w:pPr>
+        <w:pStyle w:val="berschrift3"/>
+      </w:pPr>
+      <w:bookmarkStart w:id="8" w:name="_Toc16258244"/>
+      <w:r>
+        <w:t>Globale Variablen</w:t>
+      </w:r>
       <w:bookmarkEnd w:id="8"/>
-      <w:proofErr w:type="spellEnd"/>
-    </w:p>
-    <w:p>
-      <w:r>
-        <w:t xml:space="preserve">Alle Controller erben von der Klasse </w:t>
-      </w:r>
-      <w:proofErr w:type="spellStart"/>
-      <w:r>
-        <w:t>A</w:t>
-      </w:r>
-      <w:r>
-        <w:t>bstractController</w:t>
-      </w:r>
-      <w:proofErr w:type="spellEnd"/>
-      <w:r>
-        <w:t xml:space="preserve">. Die </w:t>
-      </w:r>
-      <w:proofErr w:type="spellStart"/>
-      <w:r>
-        <w:t>A</w:t>
-      </w:r>
-      <w:r>
-        <w:t>bstractController</w:t>
-      </w:r>
-      <w:proofErr w:type="spellEnd"/>
-      <w:r>
-        <w:t xml:space="preserve"> Klasse stellt den Controllern Methoden für das Frontendrendering zu Verfügung.</w:t>
-      </w:r>
-    </w:p>
-    <w:p>
-      <w:pPr>
-        <w:pStyle w:val="berschrift3"/>
-      </w:pPr>
-      <w:bookmarkStart w:id="9" w:name="_Toc16258244"/>
-      <w:r>
-        <w:t>Globale Variablen</w:t>
-      </w:r>
-      <w:bookmarkEnd w:id="9"/>
     </w:p>
     <w:tbl>
       <w:tblPr>
@@ -3115,7 +3092,7 @@
       <w:pPr>
         <w:pStyle w:val="berschrift3"/>
       </w:pPr>
-      <w:bookmarkStart w:id="10" w:name="_Toc16258245"/>
+      <w:bookmarkStart w:id="9" w:name="_Toc16258245"/>
       <w:r>
         <w:t xml:space="preserve">Methoden </w:t>
       </w:r>
@@ -3126,7 +3103,7 @@
       <w:r>
         <w:t>bstractController</w:t>
       </w:r>
-      <w:bookmarkEnd w:id="10"/>
+      <w:bookmarkEnd w:id="9"/>
       <w:proofErr w:type="spellEnd"/>
     </w:p>
     <w:tbl>
@@ -3172,12 +3149,10 @@
           </w:tcPr>
           <w:p>
             <w:proofErr w:type="spellStart"/>
-            <w:proofErr w:type="gramStart"/>
             <w:r>
               <w:t>templateDir:string</w:t>
             </w:r>
             <w:proofErr w:type="spellEnd"/>
-            <w:proofErr w:type="gramEnd"/>
           </w:p>
         </w:tc>
         <w:tc>
@@ -3218,12 +3193,10 @@
           </w:tcPr>
           <w:p>
             <w:proofErr w:type="spellStart"/>
-            <w:proofErr w:type="gramStart"/>
             <w:r>
               <w:t>templateDirs:array</w:t>
             </w:r>
             <w:proofErr w:type="spellEnd"/>
-            <w:proofErr w:type="gramEnd"/>
           </w:p>
         </w:tc>
         <w:tc>
@@ -3241,10 +3214,7 @@
           <w:p>
             <w:proofErr w:type="spellStart"/>
             <w:r>
-              <w:t>g</w:t>
-            </w:r>
-            <w:r>
-              <w:t>etTemplateDirs</w:t>
+              <w:t>getTemplateDirs</w:t>
             </w:r>
             <w:proofErr w:type="spellEnd"/>
           </w:p>
@@ -3273,12 +3243,10 @@
           </w:tcPr>
           <w:p>
             <w:proofErr w:type="spellStart"/>
-            <w:proofErr w:type="gramStart"/>
             <w:r>
               <w:t>templateDirs:array</w:t>
             </w:r>
             <w:proofErr w:type="spellEnd"/>
-            <w:proofErr w:type="gramEnd"/>
           </w:p>
         </w:tc>
       </w:tr>
@@ -3313,12 +3281,10 @@
           </w:tcPr>
           <w:p>
             <w:proofErr w:type="spellStart"/>
-            <w:proofErr w:type="gramStart"/>
             <w:r>
               <w:t>templateName:string</w:t>
             </w:r>
             <w:proofErr w:type="spellEnd"/>
-            <w:proofErr w:type="gramEnd"/>
             <w:r>
               <w:br/>
             </w:r>
@@ -3335,12 +3301,10 @@
           </w:tcPr>
           <w:p>
             <w:proofErr w:type="spellStart"/>
-            <w:proofErr w:type="gramStart"/>
             <w:r>
               <w:t>html:string</w:t>
             </w:r>
             <w:proofErr w:type="spellEnd"/>
-            <w:proofErr w:type="gramEnd"/>
           </w:p>
         </w:tc>
       </w:tr>
@@ -3352,72 +3316,69 @@
           <w:rFonts w:asciiTheme="minorHAnsi" w:hAnsiTheme="minorHAnsi" w:cstheme="minorHAnsi"/>
         </w:rPr>
       </w:pPr>
-      <w:bookmarkStart w:id="11" w:name="_Toc16258246"/>
+      <w:bookmarkStart w:id="10" w:name="_Toc16258246"/>
       <w:r>
         <w:rPr>
           <w:rFonts w:asciiTheme="minorHAnsi" w:hAnsiTheme="minorHAnsi" w:cstheme="minorHAnsi"/>
         </w:rPr>
         <w:t>Model</w:t>
       </w:r>
+      <w:bookmarkEnd w:id="10"/>
+    </w:p>
+    <w:p>
+      <w:r>
+        <w:t>Das PHP Model besteht aus zwei Klassen</w:t>
+      </w:r>
+      <w:r>
+        <w:t xml:space="preserve">. Einem Model für jede Datenbank und einem dazugehörigem </w:t>
+      </w:r>
+      <w:r>
+        <w:t>Repository.</w:t>
+      </w:r>
+    </w:p>
+    <w:p>
+      <w:pPr>
+        <w:pStyle w:val="berschrift2"/>
+      </w:pPr>
+      <w:bookmarkStart w:id="11" w:name="_Toc16258247"/>
+      <w:r>
+        <w:t>Modelklasse</w:t>
+      </w:r>
       <w:bookmarkEnd w:id="11"/>
     </w:p>
     <w:p>
       <w:r>
-        <w:t>Das PHP Model besteht aus zwei Klassen</w:t>
-      </w:r>
-      <w:r>
-        <w:t xml:space="preserve">. Einem Model für jede Datenbank und einem dazugehörigem </w:t>
-      </w:r>
+        <w:t>Ein Model besteht ausschliesslich aus Variablen und den dazugehörigen Getter und Setter Methoden.</w:t>
+      </w:r>
+    </w:p>
+    <w:p>
+      <w:pPr>
+        <w:pStyle w:val="berschrift2"/>
+      </w:pPr>
+      <w:bookmarkStart w:id="12" w:name="_Toc16258248"/>
       <w:r>
         <w:t>Repository</w:t>
       </w:r>
-      <w:r>
-        <w:t>.</w:t>
-      </w:r>
-    </w:p>
-    <w:p>
-      <w:pPr>
-        <w:pStyle w:val="berschrift2"/>
-      </w:pPr>
-      <w:bookmarkStart w:id="12" w:name="_Toc16258247"/>
-      <w:r>
-        <w:t>Modelklasse</w:t>
-      </w:r>
       <w:bookmarkEnd w:id="12"/>
     </w:p>
     <w:p>
       <w:r>
-        <w:t>Ein Model besteht ausschliesslich aus Variablen und den dazugehörigen Getter und Setter Methoden.</w:t>
-      </w:r>
-    </w:p>
-    <w:p>
-      <w:pPr>
-        <w:pStyle w:val="berschrift2"/>
-      </w:pPr>
-      <w:bookmarkStart w:id="13" w:name="_Toc16258248"/>
-      <w:r>
-        <w:t>Repository</w:t>
+        <w:t xml:space="preserve">Ein Repository selektiert Daten von der Datenbank und erzeugt mit den Daten davon </w:t>
+      </w:r>
+      <w:r>
+        <w:t>ein Model/mehrere Modelle und gibt diese zurück.</w:t>
+      </w:r>
+    </w:p>
+    <w:p>
+      <w:pPr>
+        <w:pStyle w:val="berschrift3"/>
+      </w:pPr>
+      <w:bookmarkStart w:id="13" w:name="_Toc16258249"/>
+      <w:proofErr w:type="spellStart"/>
+      <w:r>
+        <w:t>AbstractRepository</w:t>
       </w:r>
       <w:bookmarkEnd w:id="13"/>
-    </w:p>
-    <w:p>
-      <w:r>
-        <w:t xml:space="preserve">Ein Repository selektiert Daten von der Datenbank und erzeugt mit den Daten davon </w:t>
-      </w:r>
-      <w:r>
-        <w:t>ein Model/mehrere Modelle und gibt diese zurück.</w:t>
-      </w:r>
-    </w:p>
-    <w:p>
-      <w:pPr>
-        <w:pStyle w:val="berschrift3"/>
-      </w:pPr>
-      <w:bookmarkStart w:id="14" w:name="_Toc16258249"/>
-      <w:proofErr w:type="spellStart"/>
-      <w:r>
-        <w:t>AbstractRepository</w:t>
-      </w:r>
-      <w:bookmarkEnd w:id="14"/>
       <w:proofErr w:type="spellEnd"/>
     </w:p>
     <w:p>
@@ -3605,12 +3566,10 @@
           </w:tcPr>
           <w:p>
             <w:proofErr w:type="spellStart"/>
-            <w:proofErr w:type="gramStart"/>
             <w:r>
               <w:t>element:object</w:t>
             </w:r>
             <w:proofErr w:type="spellEnd"/>
-            <w:proofErr w:type="gramEnd"/>
           </w:p>
         </w:tc>
       </w:tr>
@@ -3645,12 +3604,10 @@
           </w:tcPr>
           <w:p>
             <w:proofErr w:type="spellStart"/>
-            <w:proofErr w:type="gramStart"/>
             <w:r>
               <w:t>data:array</w:t>
             </w:r>
             <w:proofErr w:type="spellEnd"/>
-            <w:proofErr w:type="gramEnd"/>
           </w:p>
         </w:tc>
         <w:tc>
@@ -3774,7 +3731,7 @@
           <w:rFonts w:asciiTheme="minorHAnsi" w:hAnsiTheme="minorHAnsi" w:cstheme="minorHAnsi"/>
         </w:rPr>
       </w:pPr>
-      <w:bookmarkStart w:id="15" w:name="_Toc16258250"/>
+      <w:bookmarkStart w:id="14" w:name="_Toc16258250"/>
       <w:r>
         <w:rPr>
           <w:rFonts w:asciiTheme="minorHAnsi" w:hAnsiTheme="minorHAnsi" w:cstheme="minorHAnsi"/>
@@ -3782,7 +3739,7 @@
         <w:lastRenderedPageBreak/>
         <w:t>Ordnerstruktur</w:t>
       </w:r>
-      <w:bookmarkEnd w:id="15"/>
+      <w:bookmarkEnd w:id="14"/>
     </w:p>
     <w:p>
       <w:pPr>
@@ -4298,25 +4255,7 @@
                 <w:b/>
                 <w:bCs/>
               </w:rPr>
-              <w:t xml:space="preserve">Klassen </w:t>
-            </w:r>
-            <w:proofErr w:type="gramStart"/>
-            <w:r>
-              <w:rPr>
-                <w:rFonts w:cstheme="minorHAnsi"/>
-                <w:b/>
-                <w:bCs/>
-              </w:rPr>
-              <w:t>welche spezielle Funktionen</w:t>
-            </w:r>
-            <w:proofErr w:type="gramEnd"/>
-            <w:r>
-              <w:rPr>
-                <w:rFonts w:cstheme="minorHAnsi"/>
-                <w:b/>
-                <w:bCs/>
-              </w:rPr>
-              <w:t xml:space="preserve"> zur Verfügung stellen</w:t>
+              <w:t>Klassen welche spezielle Funktionen zur Verfügung stellen</w:t>
             </w:r>
           </w:p>
         </w:tc>
@@ -4329,9 +4268,294 @@
         </w:rPr>
       </w:pPr>
     </w:p>
+    <w:p>
+      <w:pPr>
+        <w:rPr>
+          <w:rFonts w:eastAsiaTheme="majorEastAsia" w:cstheme="minorHAnsi"/>
+          <w:b/>
+          <w:bCs/>
+          <w:color w:val="000000" w:themeColor="text1"/>
+          <w:sz w:val="36"/>
+          <w:szCs w:val="36"/>
+        </w:rPr>
+      </w:pPr>
+      <w:r>
+        <w:rPr>
+          <w:rFonts w:cstheme="minorHAnsi"/>
+        </w:rPr>
+        <w:br w:type="page"/>
+      </w:r>
+    </w:p>
+    <w:p>
+      <w:pPr>
+        <w:pStyle w:val="berschrift1"/>
+        <w:rPr>
+          <w:rFonts w:asciiTheme="minorHAnsi" w:hAnsiTheme="minorHAnsi" w:cstheme="minorHAnsi"/>
+        </w:rPr>
+      </w:pPr>
+      <w:r>
+        <w:rPr>
+          <w:rFonts w:asciiTheme="minorHAnsi" w:hAnsiTheme="minorHAnsi" w:cstheme="minorHAnsi"/>
+        </w:rPr>
+        <w:lastRenderedPageBreak/>
+        <w:t>Dat</w:t>
+      </w:r>
+      <w:r>
+        <w:rPr>
+          <w:rFonts w:asciiTheme="minorHAnsi" w:hAnsiTheme="minorHAnsi" w:cstheme="minorHAnsi"/>
+        </w:rPr>
+        <w:t>enbank</w:t>
+      </w:r>
+    </w:p>
+    <w:p>
+      <w:pPr>
+        <w:pStyle w:val="berschrift2"/>
+      </w:pPr>
+      <w:r>
+        <w:t>Einzelne Relationen</w:t>
+      </w:r>
+    </w:p>
+    <w:p>
+      <w:pPr>
+        <w:pStyle w:val="berschrift3"/>
+      </w:pPr>
+      <w:r>
+        <w:t>Company -&gt; People Relation</w:t>
+      </w:r>
+    </w:p>
+    <w:p/>
+    <w:p>
+      <w:r>
+        <w:object w:dxaOrig="11221" w:dyaOrig="8566" w14:anchorId="1E5D21A1">
+          <v:shapetype id="_x0000_t75" coordsize="21600,21600" o:spt="75" o:preferrelative="t" path="m@4@5l@4@11@9@11@9@5xe" filled="f" stroked="f">
+            <v:stroke joinstyle="miter"/>
+            <v:formulas>
+              <v:f eqn="if lineDrawn pixelLineWidth 0"/>
+              <v:f eqn="sum @0 1 0"/>
+              <v:f eqn="sum 0 0 @1"/>
+              <v:f eqn="prod @2 1 2"/>
+              <v:f eqn="prod @3 21600 pixelWidth"/>
+              <v:f eqn="prod @3 21600 pixelHeight"/>
+              <v:f eqn="sum @0 0 1"/>
+              <v:f eqn="prod @6 1 2"/>
+              <v:f eqn="prod @7 21600 pixelWidth"/>
+              <v:f eqn="sum @8 21600 0"/>
+              <v:f eqn="prod @7 21600 pixelHeight"/>
+              <v:f eqn="sum @10 21600 0"/>
+            </v:formulas>
+            <v:path o:extrusionok="f" gradientshapeok="t" o:connecttype="rect"/>
+            <o:lock v:ext="edit" aspectratio="t"/>
+          </v:shapetype>
+          <v:shape id="_x0000_i1029" type="#_x0000_t75" style="width:453.35pt;height:345.65pt" o:ole="">
+            <v:imagedata r:id="rId13" o:title=""/>
+          </v:shape>
+          <o:OLEObject Type="Embed" ProgID="Visio.Drawing.15" ShapeID="_x0000_i1029" DrawAspect="Content" ObjectID="_1630863147" r:id="rId14"/>
+        </w:object>
+      </w:r>
+    </w:p>
+    <w:p>
+      <w:pPr>
+        <w:pStyle w:val="berschrift3"/>
+      </w:pPr>
+      <w:r>
+        <w:t>Company -&gt; Reservation Relation</w:t>
+      </w:r>
+    </w:p>
+    <w:p>
+      <w:r>
+        <w:object w:dxaOrig="11221" w:dyaOrig="2761" w14:anchorId="31A41A4B">
+          <v:shape id="_x0000_i1034" type="#_x0000_t75" style="width:452.75pt;height:111.7pt" o:ole="">
+            <v:imagedata r:id="rId15" o:title=""/>
+          </v:shape>
+          <o:OLEObject Type="Embed" ProgID="Visio.Drawing.15" ShapeID="_x0000_i1034" DrawAspect="Content" ObjectID="_1630863148" r:id="rId16"/>
+        </w:object>
+      </w:r>
+    </w:p>
+    <w:p>
+      <w:pPr>
+        <w:pStyle w:val="berschrift3"/>
+      </w:pPr>
+      <w:r>
+        <w:lastRenderedPageBreak/>
+        <w:t>Reservation -&gt; City Relation</w:t>
+      </w:r>
+    </w:p>
+    <w:p>
+      <w:r>
+        <w:object w:dxaOrig="11221" w:dyaOrig="3961" w14:anchorId="7AB8DF08">
+          <v:shape id="_x0000_i1038" type="#_x0000_t75" style="width:452.75pt;height:159.85pt" o:ole="">
+            <v:imagedata r:id="rId17" o:title=""/>
+          </v:shape>
+          <o:OLEObject Type="Embed" ProgID="Visio.Drawing.15" ShapeID="_x0000_i1038" DrawAspect="Content" ObjectID="_1630863149" r:id="rId18"/>
+        </w:object>
+      </w:r>
+    </w:p>
+    <w:p>
+      <w:pPr>
+        <w:pStyle w:val="berschrift3"/>
+      </w:pPr>
+      <w:r>
+        <w:t>Reservation -&gt; Date Relation</w:t>
+      </w:r>
+    </w:p>
+    <w:p>
+      <w:r>
+        <w:object w:dxaOrig="11221" w:dyaOrig="4051" w14:anchorId="10A07BEA">
+          <v:shape id="_x0000_i1042" type="#_x0000_t75" style="width:452.75pt;height:163.85pt" o:ole="">
+            <v:imagedata r:id="rId19" o:title=""/>
+          </v:shape>
+          <o:OLEObject Type="Embed" ProgID="Visio.Drawing.15" ShapeID="_x0000_i1042" DrawAspect="Content" ObjectID="_1630863150" r:id="rId20"/>
+        </w:object>
+      </w:r>
+    </w:p>
+    <w:p>
+      <w:pPr>
+        <w:pStyle w:val="berschrift3"/>
+      </w:pPr>
+      <w:r>
+        <w:t>Reservation -&gt; Site Relation</w:t>
+      </w:r>
+    </w:p>
+    <w:p>
+      <w:r>
+        <w:object w:dxaOrig="11221" w:dyaOrig="3961" w14:anchorId="4FB7FDA2">
+          <v:shape id="_x0000_i1046" type="#_x0000_t75" style="width:452.75pt;height:159.65pt" o:ole="">
+            <v:imagedata r:id="rId21" o:title=""/>
+          </v:shape>
+          <o:OLEObject Type="Embed" ProgID="Visio.Drawing.15" ShapeID="_x0000_i1046" DrawAspect="Content" ObjectID="_1630863151" r:id="rId22"/>
+        </w:object>
+      </w:r>
+    </w:p>
+    <w:p>
+      <w:pPr>
+        <w:pStyle w:val="berschrift3"/>
+      </w:pPr>
+      <w:r>
+        <w:lastRenderedPageBreak/>
+        <w:t>City -&gt; Site</w:t>
+      </w:r>
+      <w:bookmarkStart w:id="15" w:name="_GoBack"/>
+      <w:bookmarkEnd w:id="15"/>
+      <w:r>
+        <w:t xml:space="preserve"> Relation</w:t>
+      </w:r>
+    </w:p>
+    <w:p>
+      <w:r>
+        <w:object w:dxaOrig="11235" w:dyaOrig="3406" w14:anchorId="3FF9E91C">
+          <v:shape id="_x0000_i1049" type="#_x0000_t75" style="width:452.2pt;height:136.9pt" o:ole="">
+            <v:imagedata r:id="rId23" o:title=""/>
+          </v:shape>
+          <o:OLEObject Type="Embed" ProgID="Visio.Drawing.15" ShapeID="_x0000_i1049" DrawAspect="Content" ObjectID="_1630863152" r:id="rId24"/>
+        </w:object>
+      </w:r>
+    </w:p>
+    <w:p>
+      <w:pPr>
+        <w:pStyle w:val="berschrift3"/>
+        <w:numPr>
+          <w:ilvl w:val="0"/>
+          <w:numId w:val="0"/>
+        </w:numPr>
+        <w:ind w:left="720"/>
+        <w:rPr>
+          <w:rFonts w:asciiTheme="minorHAnsi" w:eastAsiaTheme="minorEastAsia" w:hAnsiTheme="minorHAnsi" w:cstheme="minorBidi"/>
+          <w:color w:val="auto"/>
+        </w:rPr>
+      </w:pPr>
+      <w:r>
+        <w:rPr>
+          <w:noProof/>
+        </w:rPr>
+        <w:br w:type="page"/>
+      </w:r>
+    </w:p>
+    <w:p>
+      <w:pPr>
+        <w:pStyle w:val="berschrift2"/>
+        <w:rPr>
+          <w:noProof/>
+        </w:rPr>
+      </w:pPr>
+      <w:r>
+        <w:rPr>
+          <w:noProof/>
+        </w:rPr>
+        <w:lastRenderedPageBreak/>
+        <w:t xml:space="preserve">Komplettes Datenbank </w:t>
+      </w:r>
+      <w:r>
+        <w:rPr>
+          <w:noProof/>
+        </w:rPr>
+        <w:t xml:space="preserve">Entity Relation </w:t>
+      </w:r>
+      <w:r>
+        <w:rPr>
+          <w:noProof/>
+        </w:rPr>
+        <w:t>Diagram</w:t>
+      </w:r>
+    </w:p>
+    <w:p>
+      <w:pPr>
+        <w:rPr>
+          <w:noProof/>
+        </w:rPr>
+      </w:pPr>
+    </w:p>
+    <w:p>
+      <w:r>
+        <w:rPr>
+          <w:noProof/>
+        </w:rPr>
+        <w:drawing>
+          <wp:inline distT="0" distB="0" distL="0" distR="0" wp14:anchorId="390201C6" wp14:editId="771420AB">
+            <wp:extent cx="5886450" cy="7395796"/>
+            <wp:effectExtent l="0" t="0" r="0" b="0"/>
+            <wp:docPr id="1" name="Grafik 1"/>
+            <wp:cNvGraphicFramePr>
+              <a:graphicFrameLocks xmlns:a="http://schemas.openxmlformats.org/drawingml/2006/main" noChangeAspect="1"/>
+            </wp:cNvGraphicFramePr>
+            <a:graphic xmlns:a="http://schemas.openxmlformats.org/drawingml/2006/main">
+              <a:graphicData uri="http://schemas.openxmlformats.org/drawingml/2006/picture">
+                <pic:pic xmlns:pic="http://schemas.openxmlformats.org/drawingml/2006/picture">
+                  <pic:nvPicPr>
+                    <pic:cNvPr id="1" name=""/>
+                    <pic:cNvPicPr/>
+                  </pic:nvPicPr>
+                  <pic:blipFill rotWithShape="1">
+                    <a:blip r:embed="rId25"/>
+                    <a:srcRect l="63928" t="17633" r="14992" b="19105"/>
+                    <a:stretch/>
+                  </pic:blipFill>
+                  <pic:spPr bwMode="auto">
+                    <a:xfrm>
+                      <a:off x="0" y="0"/>
+                      <a:ext cx="5908991" cy="7424117"/>
+                    </a:xfrm>
+                    <a:prstGeom prst="rect">
+                      <a:avLst/>
+                    </a:prstGeom>
+                    <a:ln>
+                      <a:noFill/>
+                    </a:ln>
+                    <a:extLst>
+                      <a:ext uri="{53640926-AAD7-44D8-BBD7-CCE9431645EC}">
+                        <a14:shadowObscured xmlns:a14="http://schemas.microsoft.com/office/drawing/2010/main"/>
+                      </a:ext>
+                    </a:extLst>
+                  </pic:spPr>
+                </pic:pic>
+              </a:graphicData>
+            </a:graphic>
+          </wp:inline>
+        </w:drawing>
+      </w:r>
+    </w:p>
     <w:sectPr>
-      <w:headerReference w:type="default" r:id="rId13"/>
-      <w:footerReference w:type="default" r:id="rId14"/>
+      <w:headerReference w:type="default" r:id="rId26"/>
+      <w:footerReference w:type="default" r:id="rId27"/>
       <w:pgSz w:w="11906" w:h="16838"/>
       <w:pgMar w:top="1417" w:right="1417" w:bottom="1134" w:left="1417" w:header="708" w:footer="708" w:gutter="0"/>
       <w:pgNumType w:start="0"/>
@@ -4398,27 +4622,14 @@
     <w:r>
       <w:t>/</w:t>
     </w:r>
-    <w:r>
-      <w:fldChar w:fldCharType="begin"/>
-    </w:r>
-    <w:r>
-      <w:instrText xml:space="preserve"> NUMPAGES  \* Arabic  \* MERGEFORMAT </w:instrText>
-    </w:r>
-    <w:r>
-      <w:fldChar w:fldCharType="separate"/>
-    </w:r>
-    <w:r>
-      <w:rPr>
-        <w:noProof/>
-      </w:rPr>
-      <w:t>1</w:t>
-    </w:r>
-    <w:r>
-      <w:rPr>
-        <w:noProof/>
-      </w:rPr>
-      <w:fldChar w:fldCharType="end"/>
-    </w:r>
+    <w:fldSimple w:instr=" NUMPAGES  \* Arabic  \* MERGEFORMAT ">
+      <w:r>
+        <w:rPr>
+          <w:noProof/>
+        </w:rPr>
+        <w:t>1</w:t>
+      </w:r>
+    </w:fldSimple>
     <w:r>
       <w:tab/>
     </w:r>
@@ -4886,7 +5097,7 @@
       </w:pPr>
     </w:pPrDefault>
   </w:docDefaults>
-  <w:latentStyles w:defLockedState="0" w:defUIPriority="99" w:defSemiHidden="0" w:defUnhideWhenUsed="0" w:defQFormat="0" w:count="376">
+  <w:latentStyles w:defLockedState="0" w:defUIPriority="99" w:defSemiHidden="0" w:defUnhideWhenUsed="0" w:defQFormat="0" w:count="377">
     <w:lsdException w:name="Normal" w:uiPriority="0" w:qFormat="1"/>
     <w:lsdException w:name="heading 1" w:uiPriority="9" w:qFormat="1"/>
     <w:lsdException w:name="heading 2" w:semiHidden="1" w:uiPriority="9" w:unhideWhenUsed="1" w:qFormat="1"/>
@@ -5260,6 +5471,7 @@
     <w:lsdException w:name="Hashtag" w:semiHidden="1" w:unhideWhenUsed="1"/>
     <w:lsdException w:name="Unresolved Mention" w:semiHidden="1" w:unhideWhenUsed="1"/>
     <w:lsdException w:name="Smart Link" w:semiHidden="1" w:unhideWhenUsed="1"/>
+    <w:lsdException w:name="Smart Link Error" w:semiHidden="1" w:unhideWhenUsed="1"/>
   </w:latentStyles>
   <w:style w:type="paragraph" w:default="1" w:styleId="Standard">
     <w:name w:val="Normal"/>
@@ -6380,7 +6592,7 @@
 </file>
 
 <file path=customXml/itemProps1.xml><?xml version="1.0" encoding="utf-8"?>
-<ds:datastoreItem xmlns:ds="http://schemas.openxmlformats.org/officeDocument/2006/customXml" ds:itemID="{E4BFA9A0-D765-45ED-81A1-FC24538AE30D}">
+<ds:datastoreItem xmlns:ds="http://schemas.openxmlformats.org/officeDocument/2006/customXml" ds:itemID="{AF4004D0-C7E1-4627-A9B9-1A0305CAC6E5}">
   <ds:schemaRefs>
     <ds:schemaRef ds:uri="http://schemas.openxmlformats.org/officeDocument/2006/bibliography"/>
   </ds:schemaRefs>

</xml_diff>